<commit_message>
Update CarParking documento di design.docx
</commit_message>
<xml_diff>
--- a/CarParking documento di design.docx
+++ b/CarParking documento di design.docx
@@ -1609,6 +1609,10 @@
                   <w:pPr>
                     <w:spacing w:line="256" w:lineRule="auto"/>
                     <w:ind w:left="108"/>
+                    <w:rPr>
+                      <w:b/>
+                      <w:sz w:val="22"/>
+                    </w:rPr>
                   </w:pPr>
                   <w:r>
                     <w:rPr>
@@ -1625,6 +1629,63 @@
                     <w:t xml:space="preserve">: </w:t>
                   </w:r>
                 </w:p>
+                <w:p>
+                  <w:pPr>
+                    <w:spacing w:line="256" w:lineRule="auto"/>
+                    <w:ind w:left="108"/>
+                    <w:rPr>
+                      <w:sz w:val="22"/>
+                      <w:szCs w:val="22"/>
+                    </w:rPr>
+                  </w:pPr>
+                  <w:r>
+                    <w:rPr>
+                      <w:sz w:val="22"/>
+                      <w:szCs w:val="22"/>
+                    </w:rPr>
+                    <w:t>Abb</w:t>
+                  </w:r>
+                  <w:r>
+                    <w:rPr>
+                      <w:sz w:val="22"/>
+                      <w:szCs w:val="22"/>
+                    </w:rPr>
+                    <w:t>astanza a suo agio con la tecnologia,</w:t>
+                  </w:r>
+                </w:p>
+                <w:p>
+                  <w:pPr>
+                    <w:spacing w:line="256" w:lineRule="auto"/>
+                    <w:ind w:left="108"/>
+                    <w:rPr>
+                      <w:sz w:val="22"/>
+                      <w:szCs w:val="22"/>
+                    </w:rPr>
+                  </w:pPr>
+                  <w:r>
+                    <w:rPr>
+                      <w:sz w:val="22"/>
+                      <w:szCs w:val="22"/>
+                    </w:rPr>
+                    <w:t xml:space="preserve">Samsung Galaxy </w:t>
+                  </w:r>
+                  <w:r>
+                    <w:rPr>
+                      <w:sz w:val="22"/>
+                      <w:szCs w:val="22"/>
+                    </w:rPr>
+                    <w:t>S10</w:t>
+                  </w:r>
+                </w:p>
+                <w:p>
+                  <w:pPr>
+                    <w:spacing w:line="256" w:lineRule="auto"/>
+                    <w:rPr>
+                      <w:sz w:val="22"/>
+                      <w:szCs w:val="22"/>
+                    </w:rPr>
+                  </w:pPr>
+                </w:p>
               </w:tc>
               <w:tc>
                 <w:tcPr>
@@ -1637,12 +1698,6 @@
                   <w:pPr>
                     <w:spacing w:line="256" w:lineRule="auto"/>
                   </w:pPr>
-                  <w:r>
-                    <w:rPr>
-                      <w:sz w:val="22"/>
-                    </w:rPr>
-                    <w:t xml:space="preserve"> </w:t>
-                  </w:r>
                 </w:p>
               </w:tc>
             </w:tr>
@@ -1668,12 +1723,6 @@
           <w:szCs w:val="22"/>
         </w:rPr>
       </w:pPr>
-      <w:r>
-        <w:rPr>
-          <w:b/>
-        </w:rPr>
-        <w:t xml:space="preserve"> </w:t>
-      </w:r>
       <w:r>
         <w:rPr>
           <w:rFonts w:asciiTheme="minorHAnsi" w:hAnsiTheme="minorHAnsi" w:cstheme="minorHAnsi"/>
@@ -1935,6 +1984,9 @@
                   <w:pPr>
                     <w:spacing w:line="256" w:lineRule="auto"/>
                     <w:ind w:left="108"/>
+                    <w:rPr>
+                      <w:sz w:val="22"/>
+                    </w:rPr>
                   </w:pPr>
                   <w:r>
                     <w:rPr>
@@ -1942,6 +1994,41 @@
                       <w:sz w:val="22"/>
                     </w:rPr>
                     <w:t xml:space="preserve">Profilo Tecnico: </w:t>
+                  </w:r>
+                  <w:r>
+                    <w:rPr>
+                      <w:b/>
+                      <w:sz w:val="22"/>
+                    </w:rPr>
+                    <w:t xml:space="preserve"> </w:t>
+                  </w:r>
+                  <w:r>
+                    <w:rPr>
+                      <w:b/>
+                      <w:sz w:val="22"/>
+                    </w:rPr>
+                    <w:br/>
+                  </w:r>
+                  <w:r>
+                    <w:rPr>
+                      <w:sz w:val="22"/>
+                    </w:rPr>
+                    <w:t>Totalmente a disagio con la tecnologia</w:t>
+                  </w:r>
+                  <w:r>
+                    <w:rPr>
+                      <w:sz w:val="22"/>
+                    </w:rPr>
+                    <w:t>,</w:t>
+                  </w:r>
+                </w:p>
+                <w:p>
+                  <w:pPr>
+                    <w:spacing w:line="256" w:lineRule="auto"/>
+                    <w:ind w:left="108"/>
+                  </w:pPr>
+                  <w:r>
+                    <w:t>Xiaomi mi A2</w:t>
                   </w:r>
                 </w:p>
               </w:tc>
@@ -1955,6 +2042,9 @@
                 <w:p>
                   <w:pPr>
                     <w:spacing w:line="256" w:lineRule="auto"/>
+                    <w:rPr>
+                      <w:sz w:val="22"/>
+                    </w:rPr>
                   </w:pPr>
                   <w:r>
                     <w:rPr>
@@ -1962,6 +2052,11 @@
                     </w:rPr>
                     <w:t xml:space="preserve"> </w:t>
                   </w:r>
+                </w:p>
+                <w:p>
+                  <w:pPr>
+                    <w:spacing w:line="256" w:lineRule="auto"/>
+                  </w:pPr>
                 </w:p>
               </w:tc>
             </w:tr>
@@ -2119,8 +2214,8 @@
               <w:tblLook w:val="04A0" w:firstRow="1" w:lastRow="0" w:firstColumn="1" w:lastColumn="0" w:noHBand="0" w:noVBand="1"/>
             </w:tblPr>
             <w:tblGrid>
-              <w:gridCol w:w="4186"/>
-              <w:gridCol w:w="3716"/>
+              <w:gridCol w:w="4187"/>
+              <w:gridCol w:w="3715"/>
             </w:tblGrid>
             <w:tr>
               <w:trPr>
@@ -2247,38 +2342,13 @@
                     <w:rPr>
                       <w:sz w:val="22"/>
                     </w:rPr>
-                    <w:t>social network</w:t>
-                  </w:r>
-                  <w:r>
-                    <w:rPr>
-                      <w:rFonts w:asciiTheme="minorHAnsi" w:hAnsiTheme="minorHAnsi" w:cstheme="minorHAnsi"/>
-                    </w:rPr>
-                    <w:t xml:space="preserve">, </w:t>
+                    <w:t xml:space="preserve">social </w:t>
                   </w:r>
                   <w:r>
                     <w:rPr>
                       <w:sz w:val="22"/>
-                      <w:szCs w:val="22"/>
-                      <w:shd w:val="clear" w:color="auto" w:fill="FFFFFF"/>
                     </w:rPr>
-                    <w:t>LinkedIn</w:t>
-                  </w:r>
-                  <w:r>
-                    <w:rPr>
-                      <w:sz w:val="22"/>
-                      <w:szCs w:val="22"/>
-                      <w:shd w:val="clear" w:color="auto" w:fill="FFFFFF"/>
-                    </w:rPr>
-                    <w:t>.</w:t>
-                  </w:r>
-                  <w:r>
-                    <w:rPr>
-                      <w:rFonts w:ascii="Arial" w:hAnsi="Arial" w:cs="Arial"/>
-                      <w:sz w:val="45"/>
-                      <w:szCs w:val="45"/>
-                      <w:shd w:val="clear" w:color="auto" w:fill="FFFFFF"/>
-                    </w:rPr>
-                    <w:t> </w:t>
+                    <w:t>network, Linkedin</w:t>
                   </w:r>
                 </w:p>
               </w:tc>
@@ -2297,6 +2367,10 @@
                   <w:pPr>
                     <w:spacing w:line="256" w:lineRule="auto"/>
                     <w:ind w:left="108"/>
+                    <w:rPr>
+                      <w:b/>
+                      <w:sz w:val="22"/>
+                    </w:rPr>
                   </w:pPr>
                   <w:r>
                     <w:rPr>
@@ -2305,6 +2379,50 @@
                     </w:rPr>
                     <w:t xml:space="preserve">Profilo Tecnico: </w:t>
                   </w:r>
+                </w:p>
+                <w:p>
+                  <w:pPr>
+                    <w:spacing w:line="256" w:lineRule="auto"/>
+                    <w:ind w:left="108"/>
+                    <w:rPr>
+                      <w:sz w:val="22"/>
+                      <w:szCs w:val="22"/>
+                    </w:rPr>
+                  </w:pPr>
+                  <w:r>
+                    <w:rPr>
+                      <w:sz w:val="22"/>
+                      <w:szCs w:val="22"/>
+                    </w:rPr>
+                    <w:t>Completamente a suo agio con la tecnologia,</w:t>
+                  </w:r>
+                </w:p>
+                <w:p>
+                  <w:pPr>
+                    <w:spacing w:line="256" w:lineRule="auto"/>
+                    <w:ind w:left="108"/>
+                    <w:rPr>
+                      <w:sz w:val="22"/>
+                      <w:szCs w:val="22"/>
+                    </w:rPr>
+                  </w:pPr>
+                  <w:r>
+                    <w:rPr>
+                      <w:sz w:val="22"/>
+                      <w:szCs w:val="22"/>
+                    </w:rPr>
+                    <w:t>iPhone X</w:t>
+                  </w:r>
+                </w:p>
+                <w:p>
+                  <w:pPr>
+                    <w:spacing w:line="256" w:lineRule="auto"/>
+                    <w:ind w:left="108"/>
+                    <w:rPr>
+                      <w:sz w:val="22"/>
+                      <w:szCs w:val="22"/>
+                    </w:rPr>
+                  </w:pPr>
                 </w:p>
               </w:tc>
               <w:tc>
@@ -4712,9 +4830,9 @@
           <w:rFonts w:asciiTheme="minorHAnsi" w:hAnsiTheme="minorHAnsi" w:cstheme="minorHAnsi"/>
         </w:rPr>
         <w:drawing>
-          <wp:inline distT="0" distB="0" distL="0" distR="0" wp14:anchorId="1C779AD5" wp14:editId="19D21E1E">
-            <wp:extent cx="6332220" cy="4700905"/>
-            <wp:effectExtent l="0" t="0" r="0" b="4445"/>
+          <wp:inline distT="0" distB="0" distL="0" distR="0" wp14:anchorId="1C779AD5" wp14:editId="047B125F">
+            <wp:extent cx="6925839" cy="5545777"/>
+            <wp:effectExtent l="0" t="0" r="8890" b="0"/>
             <wp:docPr id="14" name="Immagine 14" descr="Immagine che contiene screenshot&#10;&#10;Descrizione generata automaticamente"/>
             <wp:cNvGraphicFramePr>
               <a:graphicFrameLocks xmlns:a="http://schemas.openxmlformats.org/drawingml/2006/main" noChangeAspect="1"/>
@@ -4735,7 +4853,7 @@
                   <pic:spPr>
                     <a:xfrm>
                       <a:off x="0" y="0"/>
-                      <a:ext cx="6332220" cy="4700905"/>
+                      <a:ext cx="6959481" cy="5572715"/>
                     </a:xfrm>
                     <a:prstGeom prst="rect">
                       <a:avLst/>
@@ -4795,6 +4913,13 @@
           <w:rFonts w:asciiTheme="minorHAnsi" w:hAnsiTheme="minorHAnsi" w:cstheme="minorHAnsi"/>
         </w:rPr>
       </w:pPr>
+      <w:r>
+        <w:rPr>
+          <w:rFonts w:asciiTheme="minorHAnsi" w:hAnsiTheme="minorHAnsi" w:cstheme="minorHAnsi"/>
+          <w:b/>
+        </w:rPr>
+        <w:t xml:space="preserve">Splash Screen: </w:t>
+      </w:r>
     </w:p>
     <w:p>
       <w:pPr>
@@ -4803,6 +4928,18 @@
           <w:rFonts w:asciiTheme="minorHAnsi" w:hAnsiTheme="minorHAnsi" w:cstheme="minorHAnsi"/>
         </w:rPr>
       </w:pPr>
+      <w:r>
+        <w:rPr>
+          <w:rFonts w:asciiTheme="minorHAnsi" w:hAnsiTheme="minorHAnsi" w:cstheme="minorHAnsi"/>
+        </w:rPr>
+        <w:t>Questa è la schermata iniziale di Car Parking. Sarà la pagina che l’utente vedrà una volta aperta l’applicazione</w:t>
+      </w:r>
+      <w:r>
+        <w:rPr>
+          <w:rFonts w:asciiTheme="minorHAnsi" w:hAnsiTheme="minorHAnsi" w:cstheme="minorHAnsi"/>
+        </w:rPr>
+        <w:t>.</w:t>
+      </w:r>
     </w:p>
     <w:p>
       <w:pPr>
@@ -4817,17 +4954,72 @@
         <w:jc w:val="both"/>
         <w:rPr>
           <w:rFonts w:asciiTheme="minorHAnsi" w:hAnsiTheme="minorHAnsi" w:cstheme="minorHAnsi"/>
-        </w:rPr>
-      </w:pPr>
+          <w:b/>
+        </w:rPr>
+      </w:pPr>
+      <w:r>
+        <w:rPr>
+          <w:rFonts w:asciiTheme="minorHAnsi" w:hAnsiTheme="minorHAnsi" w:cstheme="minorHAnsi"/>
+          <w:b/>
+        </w:rPr>
+        <w:t>Home:</w:t>
+      </w:r>
     </w:p>
     <w:p>
       <w:pPr>
         <w:jc w:val="both"/>
         <w:rPr>
           <w:rFonts w:asciiTheme="minorHAnsi" w:hAnsiTheme="minorHAnsi" w:cstheme="minorHAnsi"/>
-          <w:b/>
-        </w:rPr>
-      </w:pPr>
+        </w:rPr>
+      </w:pPr>
+      <w:r>
+        <w:rPr>
+          <w:rFonts w:asciiTheme="minorHAnsi" w:hAnsiTheme="minorHAnsi" w:cstheme="minorHAnsi"/>
+        </w:rPr>
+        <w:t>Questa è la prima vista interattiva. Da qui l’utente potrà decidere cosa fare</w:t>
+      </w:r>
+      <w:r>
+        <w:rPr>
+          <w:rFonts w:asciiTheme="minorHAnsi" w:hAnsiTheme="minorHAnsi" w:cstheme="minorHAnsi"/>
+        </w:rPr>
+        <w:t xml:space="preserve"> e vedere, ad e</w:t>
+      </w:r>
+      <w:r>
+        <w:rPr>
+          <w:rFonts w:asciiTheme="minorHAnsi" w:hAnsiTheme="minorHAnsi" w:cstheme="minorHAnsi"/>
+        </w:rPr>
+        <w:t>se</w:t>
+      </w:r>
+      <w:r>
+        <w:rPr>
+          <w:rFonts w:asciiTheme="minorHAnsi" w:hAnsiTheme="minorHAnsi" w:cstheme="minorHAnsi"/>
+        </w:rPr>
+        <w:t>mpio</w:t>
+      </w:r>
+      <w:r>
+        <w:rPr>
+          <w:rFonts w:asciiTheme="minorHAnsi" w:hAnsiTheme="minorHAnsi" w:cstheme="minorHAnsi"/>
+        </w:rPr>
+        <w:t xml:space="preserve"> visualizzare la mappa, ricercare una città, salvare/visualizzare la posizione </w:t>
+      </w:r>
+      <w:r>
+        <w:rPr>
+          <w:rFonts w:asciiTheme="minorHAnsi" w:hAnsiTheme="minorHAnsi" w:cstheme="minorHAnsi"/>
+        </w:rPr>
+        <w:t xml:space="preserve">della propria </w:t>
+      </w:r>
+      <w:r>
+        <w:rPr>
+          <w:rFonts w:asciiTheme="minorHAnsi" w:hAnsiTheme="minorHAnsi" w:cstheme="minorHAnsi"/>
+        </w:rPr>
+        <w:t>auto, visualizzare i preferiti</w:t>
+      </w:r>
+      <w:r>
+        <w:rPr>
+          <w:rFonts w:asciiTheme="minorHAnsi" w:hAnsiTheme="minorHAnsi" w:cstheme="minorHAnsi"/>
+        </w:rPr>
+        <w:t>, visualizzare le ultime ricerche, andare nelle impostazioni e visualizzare il proprio account.</w:t>
+      </w:r>
     </w:p>
     <w:p>
       <w:pPr>
@@ -4836,26 +5028,288 @@
           <w:rFonts w:asciiTheme="minorHAnsi" w:hAnsiTheme="minorHAnsi" w:cstheme="minorHAnsi"/>
         </w:rPr>
       </w:pPr>
-      <w:r>
-        <w:rPr>
-          <w:rFonts w:asciiTheme="minorHAnsi" w:hAnsiTheme="minorHAnsi" w:cstheme="minorHAnsi"/>
-          <w:b/>
-        </w:rPr>
-        <w:t xml:space="preserve">Splash Screen: </w:t>
-      </w:r>
     </w:p>
     <w:p>
       <w:pPr>
         <w:jc w:val="both"/>
         <w:rPr>
           <w:rFonts w:asciiTheme="minorHAnsi" w:hAnsiTheme="minorHAnsi" w:cstheme="minorHAnsi"/>
-        </w:rPr>
-      </w:pPr>
-      <w:r>
-        <w:rPr>
-          <w:rFonts w:asciiTheme="minorHAnsi" w:hAnsiTheme="minorHAnsi" w:cstheme="minorHAnsi"/>
-        </w:rPr>
-        <w:t>Questa è la schermata iniziale di Car Parking. Sarà la pagina che l’utente vedrà una volta aperta l’applicazione</w:t>
+          <w:b/>
+        </w:rPr>
+      </w:pPr>
+      <w:r>
+        <w:rPr>
+          <w:rFonts w:asciiTheme="minorHAnsi" w:hAnsiTheme="minorHAnsi" w:cstheme="minorHAnsi"/>
+          <w:b/>
+        </w:rPr>
+        <w:t>Ultime ricerche</w:t>
+      </w:r>
+      <w:r>
+        <w:rPr>
+          <w:rFonts w:asciiTheme="minorHAnsi" w:hAnsiTheme="minorHAnsi" w:cstheme="minorHAnsi"/>
+          <w:b/>
+        </w:rPr>
+        <w:t>:</w:t>
+      </w:r>
+    </w:p>
+    <w:p>
+      <w:pPr>
+        <w:jc w:val="both"/>
+        <w:rPr>
+          <w:rFonts w:asciiTheme="minorHAnsi" w:hAnsiTheme="minorHAnsi" w:cstheme="minorHAnsi"/>
+        </w:rPr>
+      </w:pPr>
+      <w:r>
+        <w:rPr>
+          <w:rFonts w:asciiTheme="minorHAnsi" w:hAnsiTheme="minorHAnsi" w:cstheme="minorHAnsi"/>
+        </w:rPr>
+        <w:t xml:space="preserve">Con questa vista sarà possibile </w:t>
+      </w:r>
+      <w:r>
+        <w:rPr>
+          <w:rFonts w:asciiTheme="minorHAnsi" w:hAnsiTheme="minorHAnsi" w:cstheme="minorHAnsi"/>
+        </w:rPr>
+        <w:t>visualizzare la lista delle ultime città ricercate</w:t>
+      </w:r>
+      <w:r>
+        <w:rPr>
+          <w:rFonts w:asciiTheme="minorHAnsi" w:hAnsiTheme="minorHAnsi" w:cstheme="minorHAnsi"/>
+        </w:rPr>
+        <w:t xml:space="preserve"> e poter cancellare tutte le ricerche effettuate in precedenza.</w:t>
+      </w:r>
+    </w:p>
+    <w:p>
+      <w:pPr>
+        <w:jc w:val="both"/>
+        <w:rPr>
+          <w:rFonts w:asciiTheme="minorHAnsi" w:hAnsiTheme="minorHAnsi" w:cstheme="minorHAnsi"/>
+        </w:rPr>
+      </w:pPr>
+    </w:p>
+    <w:p>
+      <w:pPr>
+        <w:jc w:val="both"/>
+        <w:rPr>
+          <w:rFonts w:asciiTheme="minorHAnsi" w:hAnsiTheme="minorHAnsi" w:cstheme="minorHAnsi"/>
+          <w:b/>
+        </w:rPr>
+      </w:pPr>
+      <w:r>
+        <w:rPr>
+          <w:rFonts w:asciiTheme="minorHAnsi" w:hAnsiTheme="minorHAnsi" w:cstheme="minorHAnsi"/>
+          <w:b/>
+        </w:rPr>
+        <w:t>Mappa:</w:t>
+      </w:r>
+    </w:p>
+    <w:p>
+      <w:pPr>
+        <w:jc w:val="both"/>
+        <w:rPr>
+          <w:rFonts w:asciiTheme="minorHAnsi" w:hAnsiTheme="minorHAnsi" w:cstheme="minorHAnsi"/>
+        </w:rPr>
+      </w:pPr>
+      <w:r>
+        <w:rPr>
+          <w:rFonts w:asciiTheme="minorHAnsi" w:hAnsiTheme="minorHAnsi" w:cstheme="minorHAnsi"/>
+        </w:rPr>
+        <w:t>Questa vista mostrerà la mappa stradale indicando</w:t>
+      </w:r>
+      <w:r>
+        <w:rPr>
+          <w:rFonts w:asciiTheme="minorHAnsi" w:hAnsiTheme="minorHAnsi" w:cstheme="minorHAnsi"/>
+        </w:rPr>
+        <w:t>, con dei segnalini blu, tutti i parcheggi presenti nelle vicinanze.</w:t>
+      </w:r>
+      <w:r>
+        <w:rPr>
+          <w:rFonts w:asciiTheme="minorHAnsi" w:hAnsiTheme="minorHAnsi" w:cstheme="minorHAnsi"/>
+        </w:rPr>
+        <w:t xml:space="preserve"> </w:t>
+      </w:r>
+    </w:p>
+    <w:p>
+      <w:pPr>
+        <w:jc w:val="both"/>
+        <w:rPr>
+          <w:rFonts w:asciiTheme="minorHAnsi" w:hAnsiTheme="minorHAnsi" w:cstheme="minorHAnsi"/>
+        </w:rPr>
+      </w:pPr>
+    </w:p>
+    <w:p>
+      <w:pPr>
+        <w:jc w:val="both"/>
+        <w:rPr>
+          <w:rFonts w:asciiTheme="minorHAnsi" w:hAnsiTheme="minorHAnsi" w:cstheme="minorHAnsi"/>
+          <w:b/>
+        </w:rPr>
+      </w:pPr>
+      <w:r>
+        <w:rPr>
+          <w:rFonts w:asciiTheme="minorHAnsi" w:hAnsiTheme="minorHAnsi" w:cstheme="minorHAnsi"/>
+          <w:b/>
+        </w:rPr>
+        <w:t>Visualizza posizione</w:t>
+      </w:r>
+      <w:r>
+        <w:rPr>
+          <w:rFonts w:asciiTheme="minorHAnsi" w:hAnsiTheme="minorHAnsi" w:cstheme="minorHAnsi"/>
+          <w:b/>
+        </w:rPr>
+        <w:t>:</w:t>
+      </w:r>
+    </w:p>
+    <w:p>
+      <w:pPr>
+        <w:jc w:val="both"/>
+        <w:rPr>
+          <w:rFonts w:asciiTheme="minorHAnsi" w:hAnsiTheme="minorHAnsi" w:cstheme="minorHAnsi"/>
+          <w:b/>
+        </w:rPr>
+      </w:pPr>
+      <w:r>
+        <w:rPr>
+          <w:rFonts w:asciiTheme="minorHAnsi" w:hAnsiTheme="minorHAnsi" w:cstheme="minorHAnsi"/>
+        </w:rPr>
+        <w:t xml:space="preserve">Questa è </w:t>
+      </w:r>
+      <w:r>
+        <w:rPr>
+          <w:rFonts w:asciiTheme="minorHAnsi" w:hAnsiTheme="minorHAnsi" w:cstheme="minorHAnsi"/>
+        </w:rPr>
+        <w:t xml:space="preserve">una delle viste </w:t>
+      </w:r>
+      <w:r>
+        <w:rPr>
+          <w:rFonts w:asciiTheme="minorHAnsi" w:hAnsiTheme="minorHAnsi" w:cstheme="minorHAnsi"/>
+        </w:rPr>
+        <w:t>riservat</w:t>
+      </w:r>
+      <w:r>
+        <w:rPr>
+          <w:rFonts w:asciiTheme="minorHAnsi" w:hAnsiTheme="minorHAnsi" w:cstheme="minorHAnsi"/>
+        </w:rPr>
+        <w:t>e</w:t>
+      </w:r>
+      <w:r>
+        <w:rPr>
+          <w:rFonts w:asciiTheme="minorHAnsi" w:hAnsiTheme="minorHAnsi" w:cstheme="minorHAnsi"/>
+        </w:rPr>
+        <w:t xml:space="preserve"> agli utenti che hanno effettuato l’accesso.</w:t>
+      </w:r>
+    </w:p>
+    <w:p>
+      <w:pPr>
+        <w:jc w:val="both"/>
+        <w:rPr>
+          <w:rFonts w:asciiTheme="minorHAnsi" w:hAnsiTheme="minorHAnsi" w:cstheme="minorHAnsi"/>
+        </w:rPr>
+      </w:pPr>
+      <w:r>
+        <w:rPr>
+          <w:rFonts w:asciiTheme="minorHAnsi" w:hAnsiTheme="minorHAnsi" w:cstheme="minorHAnsi"/>
+        </w:rPr>
+        <w:t>Grazie a questa vista l’utente potrà visualizzare sulla mappa</w:t>
+      </w:r>
+      <w:r>
+        <w:rPr>
+          <w:rFonts w:asciiTheme="minorHAnsi" w:hAnsiTheme="minorHAnsi" w:cstheme="minorHAnsi"/>
+        </w:rPr>
+        <w:t>,</w:t>
+      </w:r>
+      <w:r>
+        <w:rPr>
+          <w:rFonts w:asciiTheme="minorHAnsi" w:hAnsiTheme="minorHAnsi" w:cstheme="minorHAnsi"/>
+        </w:rPr>
+        <w:t xml:space="preserve"> la posizione</w:t>
+      </w:r>
+      <w:r>
+        <w:rPr>
+          <w:rFonts w:asciiTheme="minorHAnsi" w:hAnsiTheme="minorHAnsi" w:cstheme="minorHAnsi"/>
+        </w:rPr>
+        <w:t xml:space="preserve"> della propria auto, salvata in precedenza con il pulsante “Salva posizione”.</w:t>
+      </w:r>
+      <w:r>
+        <w:rPr>
+          <w:rFonts w:asciiTheme="minorHAnsi" w:hAnsiTheme="minorHAnsi" w:cstheme="minorHAnsi"/>
+        </w:rPr>
+        <w:t xml:space="preserve"> </w:t>
+      </w:r>
+    </w:p>
+    <w:p>
+      <w:pPr>
+        <w:jc w:val="both"/>
+        <w:rPr>
+          <w:rFonts w:asciiTheme="minorHAnsi" w:hAnsiTheme="minorHAnsi" w:cstheme="minorHAnsi"/>
+        </w:rPr>
+      </w:pPr>
+    </w:p>
+    <w:p>
+      <w:pPr>
+        <w:jc w:val="both"/>
+        <w:rPr>
+          <w:rFonts w:asciiTheme="minorHAnsi" w:hAnsiTheme="minorHAnsi" w:cstheme="minorHAnsi"/>
+          <w:b/>
+        </w:rPr>
+      </w:pPr>
+      <w:r>
+        <w:rPr>
+          <w:rFonts w:asciiTheme="minorHAnsi" w:hAnsiTheme="minorHAnsi" w:cstheme="minorHAnsi"/>
+          <w:b/>
+        </w:rPr>
+        <w:t>Preferiti:</w:t>
+      </w:r>
+    </w:p>
+    <w:p>
+      <w:pPr>
+        <w:jc w:val="both"/>
+        <w:rPr>
+          <w:rFonts w:asciiTheme="minorHAnsi" w:hAnsiTheme="minorHAnsi" w:cstheme="minorHAnsi"/>
+        </w:rPr>
+      </w:pPr>
+      <w:r>
+        <w:rPr>
+          <w:rFonts w:asciiTheme="minorHAnsi" w:hAnsiTheme="minorHAnsi" w:cstheme="minorHAnsi"/>
+        </w:rPr>
+        <w:t xml:space="preserve">Questa è </w:t>
+      </w:r>
+      <w:r>
+        <w:rPr>
+          <w:rFonts w:asciiTheme="minorHAnsi" w:hAnsiTheme="minorHAnsi" w:cstheme="minorHAnsi"/>
+        </w:rPr>
+        <w:t>una delle viste riservata</w:t>
+      </w:r>
+      <w:r>
+        <w:rPr>
+          <w:rFonts w:asciiTheme="minorHAnsi" w:hAnsiTheme="minorHAnsi" w:cstheme="minorHAnsi"/>
+        </w:rPr>
+        <w:t xml:space="preserve"> agli utenti che hanno </w:t>
+      </w:r>
+      <w:r>
+        <w:rPr>
+          <w:rFonts w:asciiTheme="minorHAnsi" w:hAnsiTheme="minorHAnsi" w:cstheme="minorHAnsi"/>
+        </w:rPr>
+        <w:t>effettuato</w:t>
+      </w:r>
+      <w:r>
+        <w:rPr>
+          <w:rFonts w:asciiTheme="minorHAnsi" w:hAnsiTheme="minorHAnsi" w:cstheme="minorHAnsi"/>
+        </w:rPr>
+        <w:t xml:space="preserve"> l’accesso.</w:t>
+      </w:r>
+    </w:p>
+    <w:p>
+      <w:pPr>
+        <w:jc w:val="both"/>
+        <w:rPr>
+          <w:rFonts w:asciiTheme="minorHAnsi" w:hAnsiTheme="minorHAnsi" w:cstheme="minorHAnsi"/>
+        </w:rPr>
+      </w:pPr>
+      <w:r>
+        <w:rPr>
+          <w:rFonts w:asciiTheme="minorHAnsi" w:hAnsiTheme="minorHAnsi" w:cstheme="minorHAnsi"/>
+        </w:rPr>
+        <w:t>In questa vista sarà possibile visualizzare la propria lista di parcheggi preferiti</w:t>
       </w:r>
       <w:r>
         <w:rPr>
@@ -4869,6 +5323,7 @@
         <w:jc w:val="both"/>
         <w:rPr>
           <w:rFonts w:asciiTheme="minorHAnsi" w:hAnsiTheme="minorHAnsi" w:cstheme="minorHAnsi"/>
+          <w:b/>
         </w:rPr>
       </w:pPr>
     </w:p>
@@ -4885,7 +5340,14 @@
           <w:rFonts w:asciiTheme="minorHAnsi" w:hAnsiTheme="minorHAnsi" w:cstheme="minorHAnsi"/>
           <w:b/>
         </w:rPr>
-        <w:t>Home:</w:t>
+        <w:t xml:space="preserve">Dettaglio </w:t>
+      </w:r>
+      <w:r>
+        <w:rPr>
+          <w:rFonts w:asciiTheme="minorHAnsi" w:hAnsiTheme="minorHAnsi" w:cstheme="minorHAnsi"/>
+          <w:b/>
+        </w:rPr>
+        <w:t>Parcheggio:</w:t>
       </w:r>
     </w:p>
     <w:p>
@@ -4899,49 +5361,31 @@
         <w:rPr>
           <w:rFonts w:asciiTheme="minorHAnsi" w:hAnsiTheme="minorHAnsi" w:cstheme="minorHAnsi"/>
         </w:rPr>
-        <w:t>Questa è la prima vista interattiva. Da qui l’utente potrà decidere cosa fare</w:t>
-      </w:r>
-      <w:r>
-        <w:rPr>
-          <w:rFonts w:asciiTheme="minorHAnsi" w:hAnsiTheme="minorHAnsi" w:cstheme="minorHAnsi"/>
-        </w:rPr>
-        <w:t xml:space="preserve"> e vedere, ad e</w:t>
-      </w:r>
-      <w:r>
-        <w:rPr>
-          <w:rFonts w:asciiTheme="minorHAnsi" w:hAnsiTheme="minorHAnsi" w:cstheme="minorHAnsi"/>
-        </w:rPr>
-        <w:t>se</w:t>
-      </w:r>
-      <w:r>
-        <w:rPr>
-          <w:rFonts w:asciiTheme="minorHAnsi" w:hAnsiTheme="minorHAnsi" w:cstheme="minorHAnsi"/>
-        </w:rPr>
-        <w:t>mpio</w:t>
-      </w:r>
-      <w:r>
-        <w:rPr>
-          <w:rFonts w:asciiTheme="minorHAnsi" w:hAnsiTheme="minorHAnsi" w:cstheme="minorHAnsi"/>
-        </w:rPr>
-        <w:t xml:space="preserve"> visualizzare la mappa, ricercare una città, salvare/visualizzare la posizione </w:t>
-      </w:r>
-      <w:r>
-        <w:rPr>
-          <w:rFonts w:asciiTheme="minorHAnsi" w:hAnsiTheme="minorHAnsi" w:cstheme="minorHAnsi"/>
-        </w:rPr>
-        <w:t xml:space="preserve">della propria </w:t>
-      </w:r>
-      <w:r>
-        <w:rPr>
-          <w:rFonts w:asciiTheme="minorHAnsi" w:hAnsiTheme="minorHAnsi" w:cstheme="minorHAnsi"/>
-        </w:rPr>
-        <w:t>auto, visualizzare i preferiti</w:t>
-      </w:r>
-      <w:r>
-        <w:rPr>
-          <w:rFonts w:asciiTheme="minorHAnsi" w:hAnsiTheme="minorHAnsi" w:cstheme="minorHAnsi"/>
-        </w:rPr>
-        <w:t>, visualizzare le ultime ricerche, andare nelle impostazioni e visualizzare il proprio account.</w:t>
+        <w:t xml:space="preserve">Questa è </w:t>
+      </w:r>
+      <w:r>
+        <w:rPr>
+          <w:rFonts w:asciiTheme="minorHAnsi" w:hAnsiTheme="minorHAnsi" w:cstheme="minorHAnsi"/>
+        </w:rPr>
+        <w:t xml:space="preserve">una delle viste riservate </w:t>
+      </w:r>
+      <w:r>
+        <w:rPr>
+          <w:rFonts w:asciiTheme="minorHAnsi" w:hAnsiTheme="minorHAnsi" w:cstheme="minorHAnsi"/>
+        </w:rPr>
+        <w:t xml:space="preserve">agli utenti che hanno </w:t>
+      </w:r>
+      <w:r>
+        <w:rPr>
+          <w:rFonts w:asciiTheme="minorHAnsi" w:hAnsiTheme="minorHAnsi" w:cstheme="minorHAnsi"/>
+        </w:rPr>
+        <w:t>effettuato</w:t>
+      </w:r>
+      <w:r>
+        <w:rPr>
+          <w:rFonts w:asciiTheme="minorHAnsi" w:hAnsiTheme="minorHAnsi" w:cstheme="minorHAnsi"/>
+        </w:rPr>
+        <w:t xml:space="preserve"> l’accesso.</w:t>
       </w:r>
     </w:p>
     <w:p>
@@ -4951,54 +5395,119 @@
           <w:rFonts w:asciiTheme="minorHAnsi" w:hAnsiTheme="minorHAnsi" w:cstheme="minorHAnsi"/>
         </w:rPr>
       </w:pPr>
+      <w:r>
+        <w:rPr>
+          <w:rFonts w:asciiTheme="minorHAnsi" w:hAnsiTheme="minorHAnsi" w:cstheme="minorHAnsi"/>
+        </w:rPr>
+        <w:t>Questa vista mostrerà all’utente le recensioni su</w:t>
+      </w:r>
+      <w:r>
+        <w:rPr>
+          <w:rFonts w:asciiTheme="minorHAnsi" w:hAnsiTheme="minorHAnsi" w:cstheme="minorHAnsi"/>
+        </w:rPr>
+        <w:t>l</w:t>
+      </w:r>
+      <w:r>
+        <w:rPr>
+          <w:rFonts w:asciiTheme="minorHAnsi" w:hAnsiTheme="minorHAnsi" w:cstheme="minorHAnsi"/>
+        </w:rPr>
+        <w:t xml:space="preserve"> parcheggio</w:t>
+      </w:r>
+      <w:r>
+        <w:rPr>
+          <w:rFonts w:asciiTheme="minorHAnsi" w:hAnsiTheme="minorHAnsi" w:cstheme="minorHAnsi"/>
+        </w:rPr>
+        <w:t xml:space="preserve"> selezionato</w:t>
+      </w:r>
+      <w:r>
+        <w:rPr>
+          <w:rFonts w:asciiTheme="minorHAnsi" w:hAnsiTheme="minorHAnsi" w:cstheme="minorHAnsi"/>
+        </w:rPr>
+        <w:t>,</w:t>
+      </w:r>
+      <w:r>
+        <w:rPr>
+          <w:rFonts w:asciiTheme="minorHAnsi" w:hAnsiTheme="minorHAnsi" w:cstheme="minorHAnsi"/>
+        </w:rPr>
+        <w:t xml:space="preserve"> la descrizione, gli orari di apertura, i prezzi e</w:t>
+      </w:r>
+      <w:r>
+        <w:rPr>
+          <w:rFonts w:asciiTheme="minorHAnsi" w:hAnsiTheme="minorHAnsi" w:cstheme="minorHAnsi"/>
+        </w:rPr>
+        <w:t xml:space="preserve"> permetterà di </w:t>
+      </w:r>
+      <w:r>
+        <w:rPr>
+          <w:rFonts w:asciiTheme="minorHAnsi" w:hAnsiTheme="minorHAnsi" w:cstheme="minorHAnsi"/>
+        </w:rPr>
+        <w:t>salvare</w:t>
+      </w:r>
+      <w:r>
+        <w:rPr>
+          <w:rFonts w:asciiTheme="minorHAnsi" w:hAnsiTheme="minorHAnsi" w:cstheme="minorHAnsi"/>
+        </w:rPr>
+        <w:t xml:space="preserve"> </w:t>
+      </w:r>
+      <w:r>
+        <w:rPr>
+          <w:rFonts w:asciiTheme="minorHAnsi" w:hAnsiTheme="minorHAnsi" w:cstheme="minorHAnsi"/>
+        </w:rPr>
+        <w:t xml:space="preserve">il parcheggio </w:t>
+      </w:r>
+      <w:r>
+        <w:rPr>
+          <w:rFonts w:asciiTheme="minorHAnsi" w:hAnsiTheme="minorHAnsi" w:cstheme="minorHAnsi"/>
+        </w:rPr>
+        <w:t xml:space="preserve">tra i preferiti </w:t>
+      </w:r>
+      <w:r>
+        <w:rPr>
+          <w:rFonts w:asciiTheme="minorHAnsi" w:hAnsiTheme="minorHAnsi" w:cstheme="minorHAnsi"/>
+        </w:rPr>
+        <w:t>o</w:t>
+      </w:r>
+      <w:r>
+        <w:rPr>
+          <w:rFonts w:asciiTheme="minorHAnsi" w:hAnsiTheme="minorHAnsi" w:cstheme="minorHAnsi"/>
+        </w:rPr>
+        <w:t xml:space="preserve"> </w:t>
+      </w:r>
+      <w:r>
+        <w:rPr>
+          <w:rFonts w:asciiTheme="minorHAnsi" w:hAnsiTheme="minorHAnsi" w:cstheme="minorHAnsi"/>
+        </w:rPr>
+        <w:t>di lasciare una recensione</w:t>
+      </w:r>
+      <w:r>
+        <w:rPr>
+          <w:rFonts w:asciiTheme="minorHAnsi" w:hAnsiTheme="minorHAnsi" w:cstheme="minorHAnsi"/>
+        </w:rPr>
+        <w:t>.</w:t>
+      </w:r>
     </w:p>
     <w:p>
       <w:pPr>
         <w:jc w:val="both"/>
         <w:rPr>
           <w:rFonts w:asciiTheme="minorHAnsi" w:hAnsiTheme="minorHAnsi" w:cstheme="minorHAnsi"/>
-          <w:b/>
-        </w:rPr>
-      </w:pPr>
-      <w:r>
-        <w:rPr>
-          <w:rFonts w:asciiTheme="minorHAnsi" w:hAnsiTheme="minorHAnsi" w:cstheme="minorHAnsi"/>
-          <w:b/>
-        </w:rPr>
-        <w:t>Ultime ricerche</w:t>
-      </w:r>
-      <w:r>
-        <w:rPr>
-          <w:rFonts w:asciiTheme="minorHAnsi" w:hAnsiTheme="minorHAnsi" w:cstheme="minorHAnsi"/>
-          <w:b/>
-        </w:rPr>
-        <w:t>:</w:t>
-      </w:r>
+        </w:rPr>
+      </w:pPr>
     </w:p>
     <w:p>
       <w:pPr>
         <w:jc w:val="both"/>
         <w:rPr>
           <w:rFonts w:asciiTheme="minorHAnsi" w:hAnsiTheme="minorHAnsi" w:cstheme="minorHAnsi"/>
-        </w:rPr>
-      </w:pPr>
-      <w:r>
-        <w:rPr>
-          <w:rFonts w:asciiTheme="minorHAnsi" w:hAnsiTheme="minorHAnsi" w:cstheme="minorHAnsi"/>
-        </w:rPr>
-        <w:t xml:space="preserve">Con questa vista sarà possibile </w:t>
-      </w:r>
-      <w:r>
-        <w:rPr>
-          <w:rFonts w:asciiTheme="minorHAnsi" w:hAnsiTheme="minorHAnsi" w:cstheme="minorHAnsi"/>
-        </w:rPr>
-        <w:t>visualizzare la lista delle ultime città ricercate</w:t>
-      </w:r>
-      <w:r>
-        <w:rPr>
-          <w:rFonts w:asciiTheme="minorHAnsi" w:hAnsiTheme="minorHAnsi" w:cstheme="minorHAnsi"/>
-        </w:rPr>
-        <w:t xml:space="preserve"> e poter cancellare tutte le ricerche effettuate in precedenza.</w:t>
+          <w:b/>
+        </w:rPr>
+      </w:pPr>
+      <w:r>
+        <w:rPr>
+          <w:rFonts w:asciiTheme="minorHAnsi" w:hAnsiTheme="minorHAnsi" w:cstheme="minorHAnsi"/>
+          <w:b/>
+        </w:rPr>
+        <w:t>Il mio account</w:t>
       </w:r>
     </w:p>
     <w:p>
@@ -5008,21 +5517,25 @@
           <w:rFonts w:asciiTheme="minorHAnsi" w:hAnsiTheme="minorHAnsi" w:cstheme="minorHAnsi"/>
         </w:rPr>
       </w:pPr>
+      <w:r>
+        <w:rPr>
+          <w:rFonts w:asciiTheme="minorHAnsi" w:hAnsiTheme="minorHAnsi" w:cstheme="minorHAnsi"/>
+        </w:rPr>
+        <w:t>Questa è una delle viste riservate agli utenti che hanno effettuato l’accesso.</w:t>
+      </w:r>
     </w:p>
     <w:p>
       <w:pPr>
         <w:jc w:val="both"/>
         <w:rPr>
           <w:rFonts w:asciiTheme="minorHAnsi" w:hAnsiTheme="minorHAnsi" w:cstheme="minorHAnsi"/>
-          <w:b/>
-        </w:rPr>
-      </w:pPr>
-      <w:r>
-        <w:rPr>
-          <w:rFonts w:asciiTheme="minorHAnsi" w:hAnsiTheme="minorHAnsi" w:cstheme="minorHAnsi"/>
-          <w:b/>
-        </w:rPr>
-        <w:t>Mappa:</w:t>
+        </w:rPr>
+      </w:pPr>
+      <w:r>
+        <w:rPr>
+          <w:rFonts w:asciiTheme="minorHAnsi" w:hAnsiTheme="minorHAnsi" w:cstheme="minorHAnsi"/>
+        </w:rPr>
+        <w:t>Questa vista renderà possibile, all’utente, la visualizzazzione e la modifica della propria immagine del profilo, del nome e cognome e delle recensioni aggiunte. Sarà inoltre possibile uscire dal proprio account tramite il pulsante “Esci”.</w:t>
       </w:r>
     </w:p>
     <w:p>
@@ -5032,17 +5545,161 @@
           <w:rFonts w:asciiTheme="minorHAnsi" w:hAnsiTheme="minorHAnsi" w:cstheme="minorHAnsi"/>
         </w:rPr>
       </w:pPr>
-      <w:r>
-        <w:rPr>
-          <w:rFonts w:asciiTheme="minorHAnsi" w:hAnsiTheme="minorHAnsi" w:cstheme="minorHAnsi"/>
-        </w:rPr>
-        <w:t>Questa vista mostrerà la mappa stradale indicando</w:t>
-      </w:r>
-      <w:r>
-        <w:rPr>
-          <w:rFonts w:asciiTheme="minorHAnsi" w:hAnsiTheme="minorHAnsi" w:cstheme="minorHAnsi"/>
-        </w:rPr>
-        <w:t>, con dei segnalini blu, tutti i parcheggi presenti nelle vicinanze.</w:t>
+    </w:p>
+    <w:p>
+      <w:pPr>
+        <w:jc w:val="both"/>
+        <w:rPr>
+          <w:rFonts w:asciiTheme="minorHAnsi" w:hAnsiTheme="minorHAnsi" w:cstheme="minorHAnsi"/>
+          <w:b/>
+        </w:rPr>
+      </w:pPr>
+    </w:p>
+    <w:p>
+      <w:pPr>
+        <w:jc w:val="both"/>
+        <w:rPr>
+          <w:rFonts w:asciiTheme="minorHAnsi" w:hAnsiTheme="minorHAnsi" w:cstheme="minorHAnsi"/>
+          <w:b/>
+        </w:rPr>
+      </w:pPr>
+    </w:p>
+    <w:p>
+      <w:pPr>
+        <w:jc w:val="both"/>
+        <w:rPr>
+          <w:rFonts w:asciiTheme="minorHAnsi" w:hAnsiTheme="minorHAnsi" w:cstheme="minorHAnsi"/>
+          <w:b/>
+        </w:rPr>
+      </w:pPr>
+    </w:p>
+    <w:p>
+      <w:pPr>
+        <w:jc w:val="both"/>
+        <w:rPr>
+          <w:rFonts w:asciiTheme="minorHAnsi" w:hAnsiTheme="minorHAnsi" w:cstheme="minorHAnsi"/>
+          <w:b/>
+        </w:rPr>
+      </w:pPr>
+      <w:r>
+        <w:rPr>
+          <w:rFonts w:asciiTheme="minorHAnsi" w:hAnsiTheme="minorHAnsi" w:cstheme="minorHAnsi"/>
+          <w:b/>
+        </w:rPr>
+        <w:lastRenderedPageBreak/>
+        <w:t>Galleria</w:t>
+      </w:r>
+    </w:p>
+    <w:p>
+      <w:pPr>
+        <w:jc w:val="both"/>
+        <w:rPr>
+          <w:rFonts w:asciiTheme="minorHAnsi" w:hAnsiTheme="minorHAnsi" w:cstheme="minorHAnsi"/>
+        </w:rPr>
+      </w:pPr>
+      <w:r>
+        <w:rPr>
+          <w:rFonts w:asciiTheme="minorHAnsi" w:hAnsiTheme="minorHAnsi" w:cstheme="minorHAnsi"/>
+        </w:rPr>
+        <w:t>Questa è una delle viste riservate agli utenti che hanno effettuato l’accesso.</w:t>
+      </w:r>
+    </w:p>
+    <w:p>
+      <w:pPr>
+        <w:jc w:val="both"/>
+        <w:rPr>
+          <w:rFonts w:asciiTheme="minorHAnsi" w:hAnsiTheme="minorHAnsi" w:cstheme="minorHAnsi"/>
+        </w:rPr>
+      </w:pPr>
+      <w:r>
+        <w:rPr>
+          <w:rFonts w:asciiTheme="minorHAnsi" w:hAnsiTheme="minorHAnsi" w:cstheme="minorHAnsi"/>
+        </w:rPr>
+        <w:t xml:space="preserve">Questa vista mostra tutte le foto appartenenti ad un determinato parcheggio. Anche da questa vista sarà possibile aggiungere il parcheggio alla lista dei preferiti. Le foto, grazie agli appositi pulsanti, </w:t>
+      </w:r>
+      <w:r>
+        <w:rPr>
+          <w:rFonts w:asciiTheme="minorHAnsi" w:hAnsiTheme="minorHAnsi" w:cstheme="minorHAnsi"/>
+          <w:lang w:eastAsia="it-IT"/>
+        </w:rPr>
+        <w:t>potranno essere visualizzate sia in una disposizione a griglia, sia in colonna.</w:t>
+      </w:r>
+    </w:p>
+    <w:p>
+      <w:pPr>
+        <w:jc w:val="both"/>
+        <w:rPr>
+          <w:rFonts w:asciiTheme="minorHAnsi" w:hAnsiTheme="minorHAnsi" w:cstheme="minorHAnsi"/>
+        </w:rPr>
+      </w:pPr>
+    </w:p>
+    <w:p>
+      <w:pPr>
+        <w:jc w:val="both"/>
+        <w:rPr>
+          <w:rFonts w:asciiTheme="minorHAnsi" w:hAnsiTheme="minorHAnsi" w:cstheme="minorHAnsi"/>
+          <w:b/>
+        </w:rPr>
+      </w:pPr>
+      <w:bookmarkStart w:id="0" w:name="_GoBack"/>
+      <w:bookmarkEnd w:id="0"/>
+      <w:r>
+        <w:rPr>
+          <w:rFonts w:asciiTheme="minorHAnsi" w:hAnsiTheme="minorHAnsi" w:cstheme="minorHAnsi"/>
+          <w:b/>
+        </w:rPr>
+        <w:t>A</w:t>
+      </w:r>
+      <w:r>
+        <w:rPr>
+          <w:rFonts w:asciiTheme="minorHAnsi" w:hAnsiTheme="minorHAnsi" w:cstheme="minorHAnsi"/>
+          <w:b/>
+        </w:rPr>
+        <w:t>ccesso</w:t>
+      </w:r>
+    </w:p>
+    <w:p>
+      <w:pPr>
+        <w:jc w:val="both"/>
+        <w:rPr>
+          <w:rFonts w:asciiTheme="minorHAnsi" w:hAnsiTheme="minorHAnsi" w:cstheme="minorHAnsi"/>
+        </w:rPr>
+      </w:pPr>
+      <w:r>
+        <w:rPr>
+          <w:rFonts w:asciiTheme="minorHAnsi" w:hAnsiTheme="minorHAnsi" w:cstheme="minorHAnsi"/>
+        </w:rPr>
+        <w:t xml:space="preserve">Questa è la vista che permette </w:t>
+      </w:r>
+      <w:r>
+        <w:rPr>
+          <w:rFonts w:asciiTheme="minorHAnsi" w:hAnsiTheme="minorHAnsi" w:cstheme="minorHAnsi"/>
+        </w:rPr>
+        <w:t xml:space="preserve">all’utente </w:t>
+      </w:r>
+      <w:r>
+        <w:rPr>
+          <w:rFonts w:asciiTheme="minorHAnsi" w:hAnsiTheme="minorHAnsi" w:cstheme="minorHAnsi"/>
+        </w:rPr>
+        <w:t xml:space="preserve">di </w:t>
+      </w:r>
+      <w:r>
+        <w:rPr>
+          <w:rFonts w:asciiTheme="minorHAnsi" w:hAnsiTheme="minorHAnsi" w:cstheme="minorHAnsi"/>
+        </w:rPr>
+        <w:t>effettuare</w:t>
+      </w:r>
+      <w:r>
+        <w:rPr>
+          <w:rFonts w:asciiTheme="minorHAnsi" w:hAnsiTheme="minorHAnsi" w:cstheme="minorHAnsi"/>
+        </w:rPr>
+        <w:t xml:space="preserve"> l’accesso e quindi </w:t>
+      </w:r>
+      <w:r>
+        <w:rPr>
+          <w:rFonts w:asciiTheme="minorHAnsi" w:hAnsiTheme="minorHAnsi" w:cstheme="minorHAnsi"/>
+        </w:rPr>
+        <w:t>consentirgli</w:t>
       </w:r>
       <w:r>
         <w:rPr>
@@ -5050,6 +5707,18 @@
         </w:rPr>
         <w:t xml:space="preserve"> </w:t>
       </w:r>
+      <w:r>
+        <w:rPr>
+          <w:rFonts w:asciiTheme="minorHAnsi" w:hAnsiTheme="minorHAnsi" w:cstheme="minorHAnsi"/>
+        </w:rPr>
+        <w:t>di accedere</w:t>
+      </w:r>
+      <w:r>
+        <w:rPr>
+          <w:rFonts w:asciiTheme="minorHAnsi" w:hAnsiTheme="minorHAnsi" w:cstheme="minorHAnsi"/>
+        </w:rPr>
+        <w:t xml:space="preserve"> ad aree riservate.</w:t>
+      </w:r>
     </w:p>
     <w:p>
       <w:pPr>
@@ -5058,29 +5727,50 @@
           <w:rFonts w:asciiTheme="minorHAnsi" w:hAnsiTheme="minorHAnsi" w:cstheme="minorHAnsi"/>
         </w:rPr>
       </w:pPr>
+      <w:r>
+        <w:rPr>
+          <w:rFonts w:asciiTheme="minorHAnsi" w:hAnsiTheme="minorHAnsi" w:cstheme="minorHAnsi"/>
+        </w:rPr>
+        <w:t>L’accesso sarà richiesto</w:t>
+      </w:r>
+      <w:r>
+        <w:rPr>
+          <w:rFonts w:asciiTheme="minorHAnsi" w:hAnsiTheme="minorHAnsi" w:cstheme="minorHAnsi"/>
+        </w:rPr>
+        <w:t xml:space="preserve"> solo quando necessario</w:t>
+      </w:r>
+      <w:r>
+        <w:rPr>
+          <w:rFonts w:asciiTheme="minorHAnsi" w:hAnsiTheme="minorHAnsi" w:cstheme="minorHAnsi"/>
+        </w:rPr>
+        <w:t>, permettendo</w:t>
+      </w:r>
+      <w:r>
+        <w:rPr>
+          <w:rFonts w:asciiTheme="minorHAnsi" w:hAnsiTheme="minorHAnsi" w:cstheme="minorHAnsi"/>
+        </w:rPr>
+        <w:t xml:space="preserve"> all’utente di poter utilizzare</w:t>
+      </w:r>
+      <w:r>
+        <w:rPr>
+          <w:rFonts w:asciiTheme="minorHAnsi" w:hAnsiTheme="minorHAnsi" w:cstheme="minorHAnsi"/>
+        </w:rPr>
+        <w:t xml:space="preserve"> le altre funzionalit</w:t>
+      </w:r>
+      <w:r>
+        <w:rPr>
+          <w:rFonts w:asciiTheme="minorHAnsi" w:hAnsiTheme="minorHAnsi" w:cstheme="minorHAnsi"/>
+        </w:rPr>
+        <w:t>à.</w:t>
+      </w:r>
     </w:p>
     <w:p>
       <w:pPr>
         <w:jc w:val="both"/>
         <w:rPr>
           <w:rFonts w:asciiTheme="minorHAnsi" w:hAnsiTheme="minorHAnsi" w:cstheme="minorHAnsi"/>
-          <w:b/>
-        </w:rPr>
-      </w:pPr>
-      <w:r>
-        <w:rPr>
-          <w:rFonts w:asciiTheme="minorHAnsi" w:hAnsiTheme="minorHAnsi" w:cstheme="minorHAnsi"/>
-          <w:b/>
-        </w:rPr>
-        <w:t>Visualizza posizione</w:t>
-      </w:r>
-      <w:r>
-        <w:rPr>
-          <w:rFonts w:asciiTheme="minorHAnsi" w:hAnsiTheme="minorHAnsi" w:cstheme="minorHAnsi"/>
-          <w:b/>
-        </w:rPr>
-        <w:t>:</w:t>
-      </w:r>
+        </w:rPr>
+      </w:pPr>
     </w:p>
     <w:p>
       <w:pPr>
@@ -5093,32 +5783,9 @@
       <w:r>
         <w:rPr>
           <w:rFonts w:asciiTheme="minorHAnsi" w:hAnsiTheme="minorHAnsi" w:cstheme="minorHAnsi"/>
-        </w:rPr>
-        <w:t xml:space="preserve">Questa è </w:t>
-      </w:r>
-      <w:r>
-        <w:rPr>
-          <w:rFonts w:asciiTheme="minorHAnsi" w:hAnsiTheme="minorHAnsi" w:cstheme="minorHAnsi"/>
-        </w:rPr>
-        <w:t xml:space="preserve">una delle viste </w:t>
-      </w:r>
-      <w:r>
-        <w:rPr>
-          <w:rFonts w:asciiTheme="minorHAnsi" w:hAnsiTheme="minorHAnsi" w:cstheme="minorHAnsi"/>
-        </w:rPr>
-        <w:t>riservat</w:t>
-      </w:r>
-      <w:r>
-        <w:rPr>
-          <w:rFonts w:asciiTheme="minorHAnsi" w:hAnsiTheme="minorHAnsi" w:cstheme="minorHAnsi"/>
-        </w:rPr>
-        <w:t>e</w:t>
-      </w:r>
-      <w:r>
-        <w:rPr>
-          <w:rFonts w:asciiTheme="minorHAnsi" w:hAnsiTheme="minorHAnsi" w:cstheme="minorHAnsi"/>
-        </w:rPr>
-        <w:t xml:space="preserve"> agli utenti che hanno effettuato l’accesso.</w:t>
+          <w:b/>
+        </w:rPr>
+        <w:t>Registrazione</w:t>
       </w:r>
     </w:p>
     <w:p>
@@ -5132,31 +5799,7 @@
         <w:rPr>
           <w:rFonts w:asciiTheme="minorHAnsi" w:hAnsiTheme="minorHAnsi" w:cstheme="minorHAnsi"/>
         </w:rPr>
-        <w:t>Grazie a questa vista l’utente potrà visualizzare sulla mappa</w:t>
-      </w:r>
-      <w:r>
-        <w:rPr>
-          <w:rFonts w:asciiTheme="minorHAnsi" w:hAnsiTheme="minorHAnsi" w:cstheme="minorHAnsi"/>
-        </w:rPr>
-        <w:t>,</w:t>
-      </w:r>
-      <w:r>
-        <w:rPr>
-          <w:rFonts w:asciiTheme="minorHAnsi" w:hAnsiTheme="minorHAnsi" w:cstheme="minorHAnsi"/>
-        </w:rPr>
-        <w:t xml:space="preserve"> la posizione</w:t>
-      </w:r>
-      <w:r>
-        <w:rPr>
-          <w:rFonts w:asciiTheme="minorHAnsi" w:hAnsiTheme="minorHAnsi" w:cstheme="minorHAnsi"/>
-        </w:rPr>
-        <w:t xml:space="preserve"> della propria auto, salvata in precedenza con il pulsante “Salva posizione”.</w:t>
-      </w:r>
-      <w:r>
-        <w:rPr>
-          <w:rFonts w:asciiTheme="minorHAnsi" w:hAnsiTheme="minorHAnsi" w:cstheme="minorHAnsi"/>
-        </w:rPr>
-        <w:t xml:space="preserve"> </w:t>
+        <w:t>Questa è la vista che permette all’utente di registrarsi per effettuare l’accesso e quindi consentirgli di accedere ad aree riservate.</w:t>
       </w:r>
     </w:p>
     <w:p>
@@ -5166,59 +5809,35 @@
           <w:rFonts w:asciiTheme="minorHAnsi" w:hAnsiTheme="minorHAnsi" w:cstheme="minorHAnsi"/>
         </w:rPr>
       </w:pPr>
+      <w:r>
+        <w:rPr>
+          <w:rFonts w:asciiTheme="minorHAnsi" w:hAnsiTheme="minorHAnsi" w:cstheme="minorHAnsi"/>
+        </w:rPr>
+        <w:t>La registrazione sarà raggiungibile tramite la vista “Accesso” cliccando sul pulsante “Registrati” in basso.</w:t>
+      </w:r>
     </w:p>
     <w:p>
       <w:pPr>
         <w:jc w:val="both"/>
         <w:rPr>
           <w:rFonts w:asciiTheme="minorHAnsi" w:hAnsiTheme="minorHAnsi" w:cstheme="minorHAnsi"/>
-          <w:b/>
-        </w:rPr>
-      </w:pPr>
-      <w:r>
-        <w:rPr>
-          <w:rFonts w:asciiTheme="minorHAnsi" w:hAnsiTheme="minorHAnsi" w:cstheme="minorHAnsi"/>
-          <w:b/>
-        </w:rPr>
-        <w:t>Preferiti:</w:t>
-      </w:r>
+        </w:rPr>
+      </w:pPr>
     </w:p>
     <w:p>
       <w:pPr>
         <w:jc w:val="both"/>
         <w:rPr>
           <w:rFonts w:asciiTheme="minorHAnsi" w:hAnsiTheme="minorHAnsi" w:cstheme="minorHAnsi"/>
-        </w:rPr>
-      </w:pPr>
-      <w:r>
-        <w:rPr>
-          <w:rFonts w:asciiTheme="minorHAnsi" w:hAnsiTheme="minorHAnsi" w:cstheme="minorHAnsi"/>
-        </w:rPr>
-        <w:t xml:space="preserve">Questa è </w:t>
-      </w:r>
-      <w:r>
-        <w:rPr>
-          <w:rFonts w:asciiTheme="minorHAnsi" w:hAnsiTheme="minorHAnsi" w:cstheme="minorHAnsi"/>
-        </w:rPr>
-        <w:t>una delle viste riservata</w:t>
-      </w:r>
-      <w:r>
-        <w:rPr>
-          <w:rFonts w:asciiTheme="minorHAnsi" w:hAnsiTheme="minorHAnsi" w:cstheme="minorHAnsi"/>
-        </w:rPr>
-        <w:t xml:space="preserve"> agli utenti che hanno </w:t>
-      </w:r>
-      <w:r>
-        <w:rPr>
-          <w:rFonts w:asciiTheme="minorHAnsi" w:hAnsiTheme="minorHAnsi" w:cstheme="minorHAnsi"/>
-        </w:rPr>
-        <w:t>effettuato</w:t>
-      </w:r>
-      <w:r>
-        <w:rPr>
-          <w:rFonts w:asciiTheme="minorHAnsi" w:hAnsiTheme="minorHAnsi" w:cstheme="minorHAnsi"/>
-        </w:rPr>
-        <w:t xml:space="preserve"> l’accesso.</w:t>
+          <w:b/>
+        </w:rPr>
+      </w:pPr>
+      <w:r>
+        <w:rPr>
+          <w:rFonts w:asciiTheme="minorHAnsi" w:hAnsiTheme="minorHAnsi" w:cstheme="minorHAnsi"/>
+          <w:b/>
+        </w:rPr>
+        <w:t>Impostazioni</w:t>
       </w:r>
     </w:p>
     <w:p>
@@ -5232,13 +5851,25 @@
         <w:rPr>
           <w:rFonts w:asciiTheme="minorHAnsi" w:hAnsiTheme="minorHAnsi" w:cstheme="minorHAnsi"/>
         </w:rPr>
-        <w:t>In questa vista sarà possibile visualizzare la propria lista di parcheggi preferiti</w:t>
-      </w:r>
-      <w:r>
-        <w:rPr>
-          <w:rFonts w:asciiTheme="minorHAnsi" w:hAnsiTheme="minorHAnsi" w:cstheme="minorHAnsi"/>
-        </w:rPr>
-        <w:t>.</w:t>
+        <w:t>Questa è la vista che permette di attivare /disattivare la geolocalizzazione</w:t>
+      </w:r>
+      <w:r>
+        <w:rPr>
+          <w:rFonts w:asciiTheme="minorHAnsi" w:hAnsiTheme="minorHAnsi" w:cstheme="minorHAnsi"/>
+        </w:rPr>
+        <w:t xml:space="preserve"> o </w:t>
+      </w:r>
+      <w:r>
+        <w:rPr>
+          <w:rFonts w:asciiTheme="minorHAnsi" w:hAnsiTheme="minorHAnsi" w:cstheme="minorHAnsi"/>
+        </w:rPr>
+        <w:t>di segnalare un parcheggio tramite l’apposito pulsante</w:t>
+      </w:r>
+      <w:r>
+        <w:rPr>
+          <w:rFonts w:asciiTheme="minorHAnsi" w:hAnsiTheme="minorHAnsi" w:cstheme="minorHAnsi"/>
+        </w:rPr>
+        <w:t xml:space="preserve">. </w:t>
       </w:r>
     </w:p>
     <w:p>
@@ -5246,7 +5877,6 @@
         <w:jc w:val="both"/>
         <w:rPr>
           <w:rFonts w:asciiTheme="minorHAnsi" w:hAnsiTheme="minorHAnsi" w:cstheme="minorHAnsi"/>
-          <w:b/>
         </w:rPr>
       </w:pPr>
     </w:p>
@@ -5263,14 +5893,7 @@
           <w:rFonts w:asciiTheme="minorHAnsi" w:hAnsiTheme="minorHAnsi" w:cstheme="minorHAnsi"/>
           <w:b/>
         </w:rPr>
-        <w:t xml:space="preserve">Dettaglio </w:t>
-      </w:r>
-      <w:r>
-        <w:rPr>
-          <w:rFonts w:asciiTheme="minorHAnsi" w:hAnsiTheme="minorHAnsi" w:cstheme="minorHAnsi"/>
-          <w:b/>
-        </w:rPr>
-        <w:t>Parcheggio:</w:t>
+        <w:t>Segnalare parcheggi:</w:t>
       </w:r>
     </w:p>
     <w:p>
@@ -5284,552 +5907,7 @@
         <w:rPr>
           <w:rFonts w:asciiTheme="minorHAnsi" w:hAnsiTheme="minorHAnsi" w:cstheme="minorHAnsi"/>
         </w:rPr>
-        <w:t xml:space="preserve">Questa è </w:t>
-      </w:r>
-      <w:r>
-        <w:rPr>
-          <w:rFonts w:asciiTheme="minorHAnsi" w:hAnsiTheme="minorHAnsi" w:cstheme="minorHAnsi"/>
-        </w:rPr>
-        <w:t xml:space="preserve">una delle viste riservate </w:t>
-      </w:r>
-      <w:r>
-        <w:rPr>
-          <w:rFonts w:asciiTheme="minorHAnsi" w:hAnsiTheme="minorHAnsi" w:cstheme="minorHAnsi"/>
-        </w:rPr>
-        <w:t xml:space="preserve">agli utenti che hanno </w:t>
-      </w:r>
-      <w:r>
-        <w:rPr>
-          <w:rFonts w:asciiTheme="minorHAnsi" w:hAnsiTheme="minorHAnsi" w:cstheme="minorHAnsi"/>
-        </w:rPr>
-        <w:t>effettuato</w:t>
-      </w:r>
-      <w:r>
-        <w:rPr>
-          <w:rFonts w:asciiTheme="minorHAnsi" w:hAnsiTheme="minorHAnsi" w:cstheme="minorHAnsi"/>
-        </w:rPr>
-        <w:t xml:space="preserve"> l’accesso.</w:t>
-      </w:r>
-    </w:p>
-    <w:p>
-      <w:pPr>
-        <w:jc w:val="both"/>
-        <w:rPr>
-          <w:rFonts w:asciiTheme="minorHAnsi" w:hAnsiTheme="minorHAnsi" w:cstheme="minorHAnsi"/>
-        </w:rPr>
-      </w:pPr>
-      <w:r>
-        <w:rPr>
-          <w:rFonts w:asciiTheme="minorHAnsi" w:hAnsiTheme="minorHAnsi" w:cstheme="minorHAnsi"/>
-        </w:rPr>
-        <w:t>Questa vista mostrerà all’utente le recensioni su</w:t>
-      </w:r>
-      <w:r>
-        <w:rPr>
-          <w:rFonts w:asciiTheme="minorHAnsi" w:hAnsiTheme="minorHAnsi" w:cstheme="minorHAnsi"/>
-        </w:rPr>
-        <w:t>l</w:t>
-      </w:r>
-      <w:r>
-        <w:rPr>
-          <w:rFonts w:asciiTheme="minorHAnsi" w:hAnsiTheme="minorHAnsi" w:cstheme="minorHAnsi"/>
-        </w:rPr>
-        <w:t xml:space="preserve"> parcheggio</w:t>
-      </w:r>
-      <w:r>
-        <w:rPr>
-          <w:rFonts w:asciiTheme="minorHAnsi" w:hAnsiTheme="minorHAnsi" w:cstheme="minorHAnsi"/>
-        </w:rPr>
-        <w:t xml:space="preserve"> selezionato</w:t>
-      </w:r>
-      <w:r>
-        <w:rPr>
-          <w:rFonts w:asciiTheme="minorHAnsi" w:hAnsiTheme="minorHAnsi" w:cstheme="minorHAnsi"/>
-        </w:rPr>
-        <w:t>,</w:t>
-      </w:r>
-      <w:r>
-        <w:rPr>
-          <w:rFonts w:asciiTheme="minorHAnsi" w:hAnsiTheme="minorHAnsi" w:cstheme="minorHAnsi"/>
-        </w:rPr>
-        <w:t xml:space="preserve"> la descrizione, gli orari di apertura, i prezzi e</w:t>
-      </w:r>
-      <w:r>
-        <w:rPr>
-          <w:rFonts w:asciiTheme="minorHAnsi" w:hAnsiTheme="minorHAnsi" w:cstheme="minorHAnsi"/>
-        </w:rPr>
-        <w:t xml:space="preserve"> permetterà di </w:t>
-      </w:r>
-      <w:r>
-        <w:rPr>
-          <w:rFonts w:asciiTheme="minorHAnsi" w:hAnsiTheme="minorHAnsi" w:cstheme="minorHAnsi"/>
-        </w:rPr>
-        <w:t>salvare</w:t>
-      </w:r>
-      <w:r>
-        <w:rPr>
-          <w:rFonts w:asciiTheme="minorHAnsi" w:hAnsiTheme="minorHAnsi" w:cstheme="minorHAnsi"/>
-        </w:rPr>
-        <w:t xml:space="preserve"> </w:t>
-      </w:r>
-      <w:r>
-        <w:rPr>
-          <w:rFonts w:asciiTheme="minorHAnsi" w:hAnsiTheme="minorHAnsi" w:cstheme="minorHAnsi"/>
-        </w:rPr>
-        <w:t xml:space="preserve">il parcheggio </w:t>
-      </w:r>
-      <w:r>
-        <w:rPr>
-          <w:rFonts w:asciiTheme="minorHAnsi" w:hAnsiTheme="minorHAnsi" w:cstheme="minorHAnsi"/>
-        </w:rPr>
-        <w:t xml:space="preserve">tra i preferiti </w:t>
-      </w:r>
-      <w:r>
-        <w:rPr>
-          <w:rFonts w:asciiTheme="minorHAnsi" w:hAnsiTheme="minorHAnsi" w:cstheme="minorHAnsi"/>
-        </w:rPr>
-        <w:t>o</w:t>
-      </w:r>
-      <w:r>
-        <w:rPr>
-          <w:rFonts w:asciiTheme="minorHAnsi" w:hAnsiTheme="minorHAnsi" w:cstheme="minorHAnsi"/>
-        </w:rPr>
-        <w:t xml:space="preserve"> </w:t>
-      </w:r>
-      <w:r>
-        <w:rPr>
-          <w:rFonts w:asciiTheme="minorHAnsi" w:hAnsiTheme="minorHAnsi" w:cstheme="minorHAnsi"/>
-        </w:rPr>
-        <w:t>di lasciare una recensione</w:t>
-      </w:r>
-      <w:r>
-        <w:rPr>
-          <w:rFonts w:asciiTheme="minorHAnsi" w:hAnsiTheme="minorHAnsi" w:cstheme="minorHAnsi"/>
-        </w:rPr>
-        <w:t>.</w:t>
-      </w:r>
-    </w:p>
-    <w:p>
-      <w:pPr>
-        <w:jc w:val="both"/>
-        <w:rPr>
-          <w:rFonts w:asciiTheme="minorHAnsi" w:hAnsiTheme="minorHAnsi" w:cstheme="minorHAnsi"/>
-        </w:rPr>
-      </w:pPr>
-    </w:p>
-    <w:p>
-      <w:pPr>
-        <w:jc w:val="both"/>
-        <w:rPr>
-          <w:rFonts w:asciiTheme="minorHAnsi" w:hAnsiTheme="minorHAnsi" w:cstheme="minorHAnsi"/>
-          <w:b/>
-        </w:rPr>
-      </w:pPr>
-      <w:r>
-        <w:rPr>
-          <w:rFonts w:asciiTheme="minorHAnsi" w:hAnsiTheme="minorHAnsi" w:cstheme="minorHAnsi"/>
-          <w:b/>
-        </w:rPr>
-        <w:t>Il mio account</w:t>
-      </w:r>
-    </w:p>
-    <w:p>
-      <w:pPr>
-        <w:jc w:val="both"/>
-        <w:rPr>
-          <w:rFonts w:asciiTheme="minorHAnsi" w:hAnsiTheme="minorHAnsi" w:cstheme="minorHAnsi"/>
-        </w:rPr>
-      </w:pPr>
-      <w:r>
-        <w:rPr>
-          <w:rFonts w:asciiTheme="minorHAnsi" w:hAnsiTheme="minorHAnsi" w:cstheme="minorHAnsi"/>
-        </w:rPr>
         <w:t>Questa è una delle viste riservate agli utenti che hanno effettuato l’accesso.</w:t>
-      </w:r>
-    </w:p>
-    <w:p>
-      <w:pPr>
-        <w:jc w:val="both"/>
-        <w:rPr>
-          <w:rFonts w:asciiTheme="minorHAnsi" w:hAnsiTheme="minorHAnsi" w:cstheme="minorHAnsi"/>
-        </w:rPr>
-      </w:pPr>
-      <w:r>
-        <w:rPr>
-          <w:rFonts w:asciiTheme="minorHAnsi" w:hAnsiTheme="minorHAnsi" w:cstheme="minorHAnsi"/>
-        </w:rPr>
-        <w:t>Questa vista renderà possibile, all’utente, la visualizzazzione e la modifica della propria immagine del profilo, del nome e cognome e delle recensioni aggiunte. Sarà inoltre possibile uscire dal proprio account tramite il pulsante “Esci”.</w:t>
-      </w:r>
-    </w:p>
-    <w:p>
-      <w:pPr>
-        <w:jc w:val="both"/>
-        <w:rPr>
-          <w:rFonts w:asciiTheme="minorHAnsi" w:hAnsiTheme="minorHAnsi" w:cstheme="minorHAnsi"/>
-        </w:rPr>
-      </w:pPr>
-    </w:p>
-    <w:p>
-      <w:pPr>
-        <w:jc w:val="both"/>
-        <w:rPr>
-          <w:rFonts w:asciiTheme="minorHAnsi" w:hAnsiTheme="minorHAnsi" w:cstheme="minorHAnsi"/>
-          <w:b/>
-        </w:rPr>
-      </w:pPr>
-      <w:r>
-        <w:rPr>
-          <w:rFonts w:asciiTheme="minorHAnsi" w:hAnsiTheme="minorHAnsi" w:cstheme="minorHAnsi"/>
-          <w:b/>
-        </w:rPr>
-        <w:t>Galleria</w:t>
-      </w:r>
-    </w:p>
-    <w:p>
-      <w:pPr>
-        <w:jc w:val="both"/>
-        <w:rPr>
-          <w:rFonts w:asciiTheme="minorHAnsi" w:hAnsiTheme="minorHAnsi" w:cstheme="minorHAnsi"/>
-        </w:rPr>
-      </w:pPr>
-      <w:r>
-        <w:rPr>
-          <w:rFonts w:asciiTheme="minorHAnsi" w:hAnsiTheme="minorHAnsi" w:cstheme="minorHAnsi"/>
-        </w:rPr>
-        <w:t>Questa è una delle viste riservate agli utenti che hanno effettuato l’accesso.</w:t>
-      </w:r>
-    </w:p>
-    <w:p>
-      <w:pPr>
-        <w:jc w:val="both"/>
-        <w:rPr>
-          <w:rFonts w:asciiTheme="minorHAnsi" w:hAnsiTheme="minorHAnsi" w:cstheme="minorHAnsi"/>
-        </w:rPr>
-      </w:pPr>
-      <w:r>
-        <w:rPr>
-          <w:rFonts w:asciiTheme="minorHAnsi" w:hAnsiTheme="minorHAnsi" w:cstheme="minorHAnsi"/>
-        </w:rPr>
-        <w:lastRenderedPageBreak/>
-        <w:t xml:space="preserve">Questa vista mostra tutte le foto appartenenti ad un determinato parcheggio. Anche da questa vista sarà possibile aggiungere il parcheggio alla lista dei preferiti. Le foto, grazie agli appositi pulsanti, </w:t>
-      </w:r>
-      <w:r>
-        <w:rPr>
-          <w:rFonts w:asciiTheme="minorHAnsi" w:hAnsiTheme="minorHAnsi" w:cstheme="minorHAnsi"/>
-          <w:lang w:eastAsia="it-IT"/>
-        </w:rPr>
-        <w:t>potranno essere visualizzate sia in una disposizione a griglia, sia in colonna.</w:t>
-      </w:r>
-    </w:p>
-    <w:p>
-      <w:pPr>
-        <w:jc w:val="both"/>
-        <w:rPr>
-          <w:rFonts w:asciiTheme="minorHAnsi" w:hAnsiTheme="minorHAnsi" w:cstheme="minorHAnsi"/>
-        </w:rPr>
-      </w:pPr>
-    </w:p>
-    <w:p>
-      <w:pPr>
-        <w:jc w:val="both"/>
-        <w:rPr>
-          <w:rFonts w:asciiTheme="minorHAnsi" w:hAnsiTheme="minorHAnsi" w:cstheme="minorHAnsi"/>
-        </w:rPr>
-      </w:pPr>
-    </w:p>
-    <w:p>
-      <w:pPr>
-        <w:jc w:val="both"/>
-        <w:rPr>
-          <w:rFonts w:asciiTheme="minorHAnsi" w:hAnsiTheme="minorHAnsi" w:cstheme="minorHAnsi"/>
-        </w:rPr>
-      </w:pPr>
-    </w:p>
-    <w:p>
-      <w:pPr>
-        <w:jc w:val="both"/>
-        <w:rPr>
-          <w:rFonts w:asciiTheme="minorHAnsi" w:hAnsiTheme="minorHAnsi" w:cstheme="minorHAnsi"/>
-          <w:b/>
-        </w:rPr>
-      </w:pPr>
-      <w:r>
-        <w:rPr>
-          <w:rFonts w:asciiTheme="minorHAnsi" w:hAnsiTheme="minorHAnsi" w:cstheme="minorHAnsi"/>
-          <w:b/>
-        </w:rPr>
-        <w:t>A</w:t>
-      </w:r>
-      <w:r>
-        <w:rPr>
-          <w:rFonts w:asciiTheme="minorHAnsi" w:hAnsiTheme="minorHAnsi" w:cstheme="minorHAnsi"/>
-          <w:b/>
-        </w:rPr>
-        <w:t>ccesso</w:t>
-      </w:r>
-    </w:p>
-    <w:p>
-      <w:pPr>
-        <w:jc w:val="both"/>
-        <w:rPr>
-          <w:rFonts w:asciiTheme="minorHAnsi" w:hAnsiTheme="minorHAnsi" w:cstheme="minorHAnsi"/>
-        </w:rPr>
-      </w:pPr>
-      <w:r>
-        <w:rPr>
-          <w:rFonts w:asciiTheme="minorHAnsi" w:hAnsiTheme="minorHAnsi" w:cstheme="minorHAnsi"/>
-        </w:rPr>
-        <w:t xml:space="preserve">Questa è la vista che permette </w:t>
-      </w:r>
-      <w:r>
-        <w:rPr>
-          <w:rFonts w:asciiTheme="minorHAnsi" w:hAnsiTheme="minorHAnsi" w:cstheme="minorHAnsi"/>
-        </w:rPr>
-        <w:t xml:space="preserve">all’utente </w:t>
-      </w:r>
-      <w:r>
-        <w:rPr>
-          <w:rFonts w:asciiTheme="minorHAnsi" w:hAnsiTheme="minorHAnsi" w:cstheme="minorHAnsi"/>
-        </w:rPr>
-        <w:t xml:space="preserve">di </w:t>
-      </w:r>
-      <w:r>
-        <w:rPr>
-          <w:rFonts w:asciiTheme="minorHAnsi" w:hAnsiTheme="minorHAnsi" w:cstheme="minorHAnsi"/>
-        </w:rPr>
-        <w:t>effettuare</w:t>
-      </w:r>
-      <w:r>
-        <w:rPr>
-          <w:rFonts w:asciiTheme="minorHAnsi" w:hAnsiTheme="minorHAnsi" w:cstheme="minorHAnsi"/>
-        </w:rPr>
-        <w:t xml:space="preserve"> l’accesso e quindi </w:t>
-      </w:r>
-      <w:r>
-        <w:rPr>
-          <w:rFonts w:asciiTheme="minorHAnsi" w:hAnsiTheme="minorHAnsi" w:cstheme="minorHAnsi"/>
-        </w:rPr>
-        <w:t>consentirgli</w:t>
-      </w:r>
-      <w:r>
-        <w:rPr>
-          <w:rFonts w:asciiTheme="minorHAnsi" w:hAnsiTheme="minorHAnsi" w:cstheme="minorHAnsi"/>
-        </w:rPr>
-        <w:t xml:space="preserve"> </w:t>
-      </w:r>
-      <w:r>
-        <w:rPr>
-          <w:rFonts w:asciiTheme="minorHAnsi" w:hAnsiTheme="minorHAnsi" w:cstheme="minorHAnsi"/>
-        </w:rPr>
-        <w:t>di accedere</w:t>
-      </w:r>
-      <w:r>
-        <w:rPr>
-          <w:rFonts w:asciiTheme="minorHAnsi" w:hAnsiTheme="minorHAnsi" w:cstheme="minorHAnsi"/>
-        </w:rPr>
-        <w:t xml:space="preserve"> ad aree riservate.</w:t>
-      </w:r>
-    </w:p>
-    <w:p>
-      <w:pPr>
-        <w:jc w:val="both"/>
-        <w:rPr>
-          <w:rFonts w:asciiTheme="minorHAnsi" w:hAnsiTheme="minorHAnsi" w:cstheme="minorHAnsi"/>
-        </w:rPr>
-      </w:pPr>
-      <w:r>
-        <w:rPr>
-          <w:rFonts w:asciiTheme="minorHAnsi" w:hAnsiTheme="minorHAnsi" w:cstheme="minorHAnsi"/>
-        </w:rPr>
-        <w:t>L’accesso sarà richiesto</w:t>
-      </w:r>
-      <w:r>
-        <w:rPr>
-          <w:rFonts w:asciiTheme="minorHAnsi" w:hAnsiTheme="minorHAnsi" w:cstheme="minorHAnsi"/>
-        </w:rPr>
-        <w:t xml:space="preserve"> solo quando necessario</w:t>
-      </w:r>
-      <w:r>
-        <w:rPr>
-          <w:rFonts w:asciiTheme="minorHAnsi" w:hAnsiTheme="minorHAnsi" w:cstheme="minorHAnsi"/>
-        </w:rPr>
-        <w:t>, permettendo</w:t>
-      </w:r>
-      <w:r>
-        <w:rPr>
-          <w:rFonts w:asciiTheme="minorHAnsi" w:hAnsiTheme="minorHAnsi" w:cstheme="minorHAnsi"/>
-        </w:rPr>
-        <w:t xml:space="preserve"> all’utente di poter utilizzare</w:t>
-      </w:r>
-      <w:r>
-        <w:rPr>
-          <w:rFonts w:asciiTheme="minorHAnsi" w:hAnsiTheme="minorHAnsi" w:cstheme="minorHAnsi"/>
-        </w:rPr>
-        <w:t xml:space="preserve"> le altre funzionalit</w:t>
-      </w:r>
-      <w:r>
-        <w:rPr>
-          <w:rFonts w:asciiTheme="minorHAnsi" w:hAnsiTheme="minorHAnsi" w:cstheme="minorHAnsi"/>
-        </w:rPr>
-        <w:t>à.</w:t>
-      </w:r>
-    </w:p>
-    <w:p>
-      <w:pPr>
-        <w:jc w:val="both"/>
-        <w:rPr>
-          <w:rFonts w:asciiTheme="minorHAnsi" w:hAnsiTheme="minorHAnsi" w:cstheme="minorHAnsi"/>
-        </w:rPr>
-      </w:pPr>
-    </w:p>
-    <w:p>
-      <w:pPr>
-        <w:jc w:val="both"/>
-        <w:rPr>
-          <w:rFonts w:asciiTheme="minorHAnsi" w:hAnsiTheme="minorHAnsi" w:cstheme="minorHAnsi"/>
-          <w:b/>
-        </w:rPr>
-      </w:pPr>
-      <w:r>
-        <w:rPr>
-          <w:rFonts w:asciiTheme="minorHAnsi" w:hAnsiTheme="minorHAnsi" w:cstheme="minorHAnsi"/>
-          <w:b/>
-        </w:rPr>
-        <w:t>Registrazione</w:t>
-      </w:r>
-    </w:p>
-    <w:p>
-      <w:pPr>
-        <w:jc w:val="both"/>
-        <w:rPr>
-          <w:rFonts w:asciiTheme="minorHAnsi" w:hAnsiTheme="minorHAnsi" w:cstheme="minorHAnsi"/>
-        </w:rPr>
-      </w:pPr>
-      <w:r>
-        <w:rPr>
-          <w:rFonts w:asciiTheme="minorHAnsi" w:hAnsiTheme="minorHAnsi" w:cstheme="minorHAnsi"/>
-        </w:rPr>
-        <w:t>Questa è la vista che permette all’utente di registrarsi per effettuare l’accesso e quindi consentirgli di accedere ad aree riservate.</w:t>
-      </w:r>
-    </w:p>
-    <w:p>
-      <w:pPr>
-        <w:jc w:val="both"/>
-        <w:rPr>
-          <w:rFonts w:asciiTheme="minorHAnsi" w:hAnsiTheme="minorHAnsi" w:cstheme="minorHAnsi"/>
-        </w:rPr>
-      </w:pPr>
-      <w:r>
-        <w:rPr>
-          <w:rFonts w:asciiTheme="minorHAnsi" w:hAnsiTheme="minorHAnsi" w:cstheme="minorHAnsi"/>
-        </w:rPr>
-        <w:t>La registrazione sarà raggiungibile tramite la vista “Accesso” cliccando sul pulsante “Registrati” in basso.</w:t>
-      </w:r>
-    </w:p>
-    <w:p>
-      <w:pPr>
-        <w:jc w:val="both"/>
-        <w:rPr>
-          <w:rFonts w:asciiTheme="minorHAnsi" w:hAnsiTheme="minorHAnsi" w:cstheme="minorHAnsi"/>
-        </w:rPr>
-      </w:pPr>
-    </w:p>
-    <w:p>
-      <w:pPr>
-        <w:jc w:val="both"/>
-        <w:rPr>
-          <w:rFonts w:asciiTheme="minorHAnsi" w:hAnsiTheme="minorHAnsi" w:cstheme="minorHAnsi"/>
-          <w:b/>
-        </w:rPr>
-      </w:pPr>
-      <w:r>
-        <w:rPr>
-          <w:rFonts w:asciiTheme="minorHAnsi" w:hAnsiTheme="minorHAnsi" w:cstheme="minorHAnsi"/>
-          <w:b/>
-        </w:rPr>
-        <w:t>Impostazioni</w:t>
-      </w:r>
-    </w:p>
-    <w:p>
-      <w:pPr>
-        <w:jc w:val="both"/>
-        <w:rPr>
-          <w:rFonts w:asciiTheme="minorHAnsi" w:hAnsiTheme="minorHAnsi" w:cstheme="minorHAnsi"/>
-        </w:rPr>
-      </w:pPr>
-      <w:r>
-        <w:rPr>
-          <w:rFonts w:asciiTheme="minorHAnsi" w:hAnsiTheme="minorHAnsi" w:cstheme="minorHAnsi"/>
-        </w:rPr>
-        <w:t>Questa è la vista che permette di attivare /disattivare la geolocalizzazione</w:t>
-      </w:r>
-      <w:r>
-        <w:rPr>
-          <w:rFonts w:asciiTheme="minorHAnsi" w:hAnsiTheme="minorHAnsi" w:cstheme="minorHAnsi"/>
-        </w:rPr>
-        <w:t xml:space="preserve"> o </w:t>
-      </w:r>
-      <w:r>
-        <w:rPr>
-          <w:rFonts w:asciiTheme="minorHAnsi" w:hAnsiTheme="minorHAnsi" w:cstheme="minorHAnsi"/>
-        </w:rPr>
-        <w:t>di segnalare un parcheggio tramite l’apposito pulsante</w:t>
-      </w:r>
-      <w:r>
-        <w:rPr>
-          <w:rFonts w:asciiTheme="minorHAnsi" w:hAnsiTheme="minorHAnsi" w:cstheme="minorHAnsi"/>
-        </w:rPr>
-        <w:t xml:space="preserve">. </w:t>
-      </w:r>
-    </w:p>
-    <w:p>
-      <w:pPr>
-        <w:jc w:val="both"/>
-        <w:rPr>
-          <w:rFonts w:asciiTheme="minorHAnsi" w:hAnsiTheme="minorHAnsi" w:cstheme="minorHAnsi"/>
-        </w:rPr>
-      </w:pPr>
-    </w:p>
-    <w:p>
-      <w:pPr>
-        <w:jc w:val="both"/>
-        <w:rPr>
-          <w:rFonts w:asciiTheme="minorHAnsi" w:hAnsiTheme="minorHAnsi" w:cstheme="minorHAnsi"/>
-          <w:b/>
-        </w:rPr>
-      </w:pPr>
-      <w:r>
-        <w:rPr>
-          <w:rFonts w:asciiTheme="minorHAnsi" w:hAnsiTheme="minorHAnsi" w:cstheme="minorHAnsi"/>
-          <w:b/>
-        </w:rPr>
-        <w:t>Segnalare parcheggi:</w:t>
-      </w:r>
-    </w:p>
-    <w:p>
-      <w:pPr>
-        <w:jc w:val="both"/>
-        <w:rPr>
-          <w:rFonts w:asciiTheme="minorHAnsi" w:hAnsiTheme="minorHAnsi" w:cstheme="minorHAnsi"/>
-        </w:rPr>
-      </w:pPr>
-      <w:r>
-        <w:rPr>
-          <w:rFonts w:asciiTheme="minorHAnsi" w:hAnsiTheme="minorHAnsi" w:cstheme="minorHAnsi"/>
-        </w:rPr>
-        <w:t xml:space="preserve">Questa è la </w:t>
-      </w:r>
-      <w:r>
-        <w:rPr>
-          <w:rFonts w:asciiTheme="minorHAnsi" w:hAnsiTheme="minorHAnsi" w:cstheme="minorHAnsi"/>
-        </w:rPr>
-        <w:t>sesta</w:t>
-      </w:r>
-      <w:r>
-        <w:rPr>
-          <w:rFonts w:asciiTheme="minorHAnsi" w:hAnsiTheme="minorHAnsi" w:cstheme="minorHAnsi"/>
-        </w:rPr>
-        <w:t xml:space="preserve"> vista riservata agli utenti che hanno effettuato l’accesso.</w:t>
       </w:r>
     </w:p>
     <w:p>
@@ -5959,9 +6037,9 @@
           <w:rFonts w:asciiTheme="minorHAnsi" w:hAnsiTheme="minorHAnsi" w:cstheme="minorHAnsi"/>
         </w:rPr>
         <w:drawing>
-          <wp:inline distT="0" distB="0" distL="0" distR="0" wp14:anchorId="4E3B8A35" wp14:editId="15BA8656">
-            <wp:extent cx="6703594" cy="4131634"/>
-            <wp:effectExtent l="0" t="0" r="2540" b="2540"/>
+          <wp:inline distT="0" distB="0" distL="0" distR="0" wp14:anchorId="4E3B8A35" wp14:editId="20F44425">
+            <wp:extent cx="6877449" cy="4762005"/>
+            <wp:effectExtent l="0" t="0" r="0" b="635"/>
             <wp:docPr id="22" name="Immagine 22"/>
             <wp:cNvGraphicFramePr>
               <a:graphicFrameLocks xmlns:a="http://schemas.openxmlformats.org/drawingml/2006/main" noChangeAspect="1"/>
@@ -5982,7 +6060,7 @@
                   <pic:spPr>
                     <a:xfrm>
                       <a:off x="0" y="0"/>
-                      <a:ext cx="6703594" cy="4131634"/>
+                      <a:ext cx="6895945" cy="4774812"/>
                     </a:xfrm>
                     <a:prstGeom prst="rect">
                       <a:avLst/>
@@ -6120,14 +6198,7 @@
           <w:rFonts w:asciiTheme="minorHAnsi" w:hAnsiTheme="minorHAnsi" w:cstheme="minorHAnsi"/>
           <w:b/>
         </w:rPr>
-        <w:t>U</w:t>
-      </w:r>
-      <w:r>
-        <w:rPr>
-          <w:rFonts w:asciiTheme="minorHAnsi" w:hAnsiTheme="minorHAnsi" w:cstheme="minorHAnsi"/>
-          <w:b/>
-        </w:rPr>
-        <w:t>bicazione</w:t>
+        <w:t>PosizioneParcheggio</w:t>
       </w:r>
       <w:r>
         <w:rPr>
@@ -6148,7 +6219,13 @@
         <w:rPr>
           <w:rFonts w:asciiTheme="minorHAnsi" w:hAnsiTheme="minorHAnsi" w:cstheme="minorHAnsi"/>
         </w:rPr>
-        <w:t xml:space="preserve">L’entità posizione contiene tutte le informazioni riguardanti la posizione geografica di un parcheggio </w:t>
+        <w:t>Questa entità</w:t>
+      </w:r>
+      <w:r>
+        <w:rPr>
+          <w:rFonts w:asciiTheme="minorHAnsi" w:hAnsiTheme="minorHAnsi" w:cstheme="minorHAnsi"/>
+        </w:rPr>
+        <w:t xml:space="preserve"> contiene tutte le informazioni riguardanti la posizione geografica di un parcheggio </w:t>
       </w:r>
     </w:p>
     <w:p>
@@ -6220,6 +6297,7 @@
           <w:rFonts w:asciiTheme="minorHAnsi" w:hAnsiTheme="minorHAnsi" w:cstheme="minorHAnsi"/>
           <w:b/>
         </w:rPr>
+        <w:lastRenderedPageBreak/>
         <w:t>Foto:</w:t>
       </w:r>
     </w:p>
@@ -6513,14 +6591,97 @@
       <w:pPr>
         <w:rPr>
           <w:rFonts w:asciiTheme="minorHAnsi" w:hAnsiTheme="minorHAnsi" w:cstheme="minorHAnsi"/>
-          <w:b/>
-        </w:rPr>
-      </w:pPr>
-      <w:r>
-        <w:rPr>
-          <w:rFonts w:asciiTheme="minorHAnsi" w:hAnsiTheme="minorHAnsi" w:cstheme="minorHAnsi"/>
-        </w:rPr>
-        <w:t>Un utente può avere l’immagine del suo profilo oppure può anche non averla.</w:t>
+        </w:rPr>
+      </w:pPr>
+      <w:r>
+        <w:rPr>
+          <w:rFonts w:asciiTheme="minorHAnsi" w:hAnsiTheme="minorHAnsi" w:cstheme="minorHAnsi"/>
+        </w:rPr>
+        <w:t xml:space="preserve">Un utente può avere l’immagine del suo profilo </w:t>
+      </w:r>
+      <w:r>
+        <w:rPr>
+          <w:rFonts w:asciiTheme="minorHAnsi" w:hAnsiTheme="minorHAnsi" w:cstheme="minorHAnsi"/>
+        </w:rPr>
+        <w:t xml:space="preserve">come può </w:t>
+      </w:r>
+      <w:r>
+        <w:rPr>
+          <w:rFonts w:asciiTheme="minorHAnsi" w:hAnsiTheme="minorHAnsi" w:cstheme="minorHAnsi"/>
+        </w:rPr>
+        <w:t xml:space="preserve"> non averla.</w:t>
+      </w:r>
+    </w:p>
+    <w:p>
+      <w:pPr>
+        <w:rPr>
+          <w:rFonts w:asciiTheme="minorHAnsi" w:hAnsiTheme="minorHAnsi" w:cstheme="minorHAnsi"/>
+        </w:rPr>
+      </w:pPr>
+    </w:p>
+    <w:p>
+      <w:pPr>
+        <w:rPr>
+          <w:rFonts w:asciiTheme="minorHAnsi" w:hAnsiTheme="minorHAnsi" w:cstheme="minorHAnsi"/>
+          <w:b/>
+        </w:rPr>
+      </w:pPr>
+      <w:r>
+        <w:rPr>
+          <w:rFonts w:asciiTheme="minorHAnsi" w:hAnsiTheme="minorHAnsi" w:cstheme="minorHAnsi"/>
+          <w:b/>
+        </w:rPr>
+        <w:t>Include:</w:t>
+      </w:r>
+    </w:p>
+    <w:p>
+      <w:pPr>
+        <w:rPr>
+          <w:rFonts w:asciiTheme="minorHAnsi" w:hAnsiTheme="minorHAnsi" w:cstheme="minorHAnsi"/>
+        </w:rPr>
+      </w:pPr>
+      <w:r>
+        <w:rPr>
+          <w:rFonts w:asciiTheme="minorHAnsi" w:hAnsiTheme="minorHAnsi" w:cstheme="minorHAnsi"/>
+        </w:rPr>
+        <w:t>Una segnalazione può includere 0 o più foto.</w:t>
+      </w:r>
+    </w:p>
+    <w:p>
+      <w:pPr>
+        <w:rPr>
+          <w:rFonts w:asciiTheme="minorHAnsi" w:hAnsiTheme="minorHAnsi" w:cstheme="minorHAnsi"/>
+        </w:rPr>
+      </w:pPr>
+    </w:p>
+    <w:p>
+      <w:pPr>
+        <w:rPr>
+          <w:rFonts w:asciiTheme="minorHAnsi" w:hAnsiTheme="minorHAnsi" w:cstheme="minorHAnsi"/>
+          <w:b/>
+        </w:rPr>
+      </w:pPr>
+      <w:r>
+        <w:rPr>
+          <w:rFonts w:asciiTheme="minorHAnsi" w:hAnsiTheme="minorHAnsi" w:cstheme="minorHAnsi"/>
+          <w:b/>
+        </w:rPr>
+        <w:t>Contiene:</w:t>
+      </w:r>
+    </w:p>
+    <w:p>
+      <w:pPr>
+        <w:rPr>
+          <w:rFonts w:asciiTheme="minorHAnsi" w:hAnsiTheme="minorHAnsi" w:cstheme="minorHAnsi"/>
+          <w:b/>
+          <w:lang w:eastAsia="it-IT"/>
+        </w:rPr>
+      </w:pPr>
+      <w:r>
+        <w:rPr>
+          <w:rFonts w:asciiTheme="minorHAnsi" w:hAnsiTheme="minorHAnsi" w:cstheme="minorHAnsi"/>
+        </w:rPr>
+        <w:t>Un parcheggio contiene 0 o più foto.</w:t>
       </w:r>
       <w:r>
         <w:rPr>
@@ -6533,6 +6694,14 @@
     </w:p>
     <w:p>
       <w:pPr>
+        <w:rPr>
+          <w:rFonts w:asciiTheme="minorHAnsi" w:hAnsiTheme="minorHAnsi" w:cstheme="minorHAnsi"/>
+          <w:b/>
+        </w:rPr>
+      </w:pPr>
+    </w:p>
+    <w:p>
+      <w:pPr>
         <w:pStyle w:val="Titolo"/>
         <w:rPr>
           <w:rFonts w:asciiTheme="minorHAnsi" w:hAnsiTheme="minorHAnsi" w:cstheme="minorHAnsi"/>
@@ -6543,7 +6712,6 @@
           <w:rFonts w:asciiTheme="minorHAnsi" w:hAnsiTheme="minorHAnsi" w:cstheme="minorHAnsi"/>
           <w:lang w:eastAsia="it-IT"/>
         </w:rPr>
-        <w:lastRenderedPageBreak/>
         <w:drawing>
           <wp:anchor distT="0" distB="0" distL="114300" distR="114300" simplePos="0" relativeHeight="251669504" behindDoc="0" locked="0" layoutInCell="1" allowOverlap="1" wp14:anchorId="7653A488" wp14:editId="01DBF610">
             <wp:simplePos x="0" y="0"/>
@@ -6637,10 +6805,11 @@
         <w:rPr>
           <w:rFonts w:asciiTheme="minorHAnsi" w:hAnsiTheme="minorHAnsi" w:cstheme="minorHAnsi"/>
         </w:rPr>
+        <w:lastRenderedPageBreak/>
         <w:drawing>
-          <wp:inline distT="0" distB="0" distL="0" distR="0" wp14:anchorId="49BCC748" wp14:editId="1FADB298">
-            <wp:extent cx="6332220" cy="6597015"/>
-            <wp:effectExtent l="0" t="0" r="0" b="0"/>
+          <wp:inline distT="0" distB="0" distL="0" distR="0" wp14:anchorId="49BCC748" wp14:editId="5855A006">
+            <wp:extent cx="6873396" cy="7160821"/>
+            <wp:effectExtent l="0" t="0" r="3810" b="2540"/>
             <wp:docPr id="24" name="Immagine 24"/>
             <wp:cNvGraphicFramePr>
               <a:graphicFrameLocks xmlns:a="http://schemas.openxmlformats.org/drawingml/2006/main" noChangeAspect="1"/>
@@ -6661,7 +6830,7 @@
                   <pic:spPr>
                     <a:xfrm>
                       <a:off x="0" y="0"/>
-                      <a:ext cx="6332220" cy="6597015"/>
+                      <a:ext cx="6884974" cy="7172883"/>
                     </a:xfrm>
                     <a:prstGeom prst="rect">
                       <a:avLst/>
@@ -10447,7 +10616,7 @@
           <w:color w:val="222222"/>
           <w:shd w:val="clear" w:color="auto" w:fill="FFFFFF"/>
         </w:rPr>
-        <w:t>ed allo stesso tempo elegante</w:t>
+        <w:t xml:space="preserve">ed allo stesso tempo elegante, </w:t>
       </w:r>
       <w:r>
         <w:rPr>
@@ -10455,34 +10624,24 @@
           <w:color w:val="222222"/>
           <w:shd w:val="clear" w:color="auto" w:fill="FFFFFF"/>
         </w:rPr>
-        <w:t xml:space="preserve">, </w:t>
-      </w:r>
-      <w:bookmarkStart w:id="0" w:name="_GoBack"/>
-      <w:bookmarkEnd w:id="0"/>
+        <w:t>rendendo l’applicazione utilizzabile da tutti</w:t>
+      </w:r>
       <w:r>
         <w:rPr>
           <w:rFonts w:asciiTheme="minorHAnsi" w:hAnsiTheme="minorHAnsi" w:cstheme="minorHAnsi"/>
           <w:color w:val="222222"/>
           <w:shd w:val="clear" w:color="auto" w:fill="FFFFFF"/>
         </w:rPr>
-        <w:t>rendendo l’applicazione utilizzabile da tutti</w:t>
-      </w:r>
-      <w:r>
+        <w:t>, senza distinzione.</w:t>
+      </w:r>
+    </w:p>
+    <w:p>
+      <w:pPr>
         <w:rPr>
           <w:rFonts w:asciiTheme="minorHAnsi" w:hAnsiTheme="minorHAnsi" w:cstheme="minorHAnsi"/>
           <w:color w:val="222222"/>
           <w:shd w:val="clear" w:color="auto" w:fill="FFFFFF"/>
         </w:rPr>
-        <w:t>, senza distinzione.</w:t>
-      </w:r>
-    </w:p>
-    <w:p>
-      <w:pPr>
-        <w:rPr>
-          <w:rFonts w:asciiTheme="minorHAnsi" w:hAnsiTheme="minorHAnsi" w:cstheme="minorHAnsi"/>
-          <w:color w:val="222222"/>
-          <w:shd w:val="clear" w:color="auto" w:fill="FFFFFF"/>
-        </w:rPr>
       </w:pPr>
     </w:p>
     <w:p>
@@ -10512,15 +10671,7 @@
           <w:b/>
           <w:noProof w:val="0"/>
         </w:rPr>
-        <w:t>b</w:t>
-      </w:r>
-      <w:r>
-        <w:rPr>
-          <w:rFonts w:asciiTheme="minorHAnsi" w:eastAsiaTheme="minorEastAsia" w:hAnsiTheme="minorHAnsi" w:cstheme="minorHAnsi"/>
-          <w:b/>
-          <w:noProof w:val="0"/>
-        </w:rPr>
-        <w:t>ianco</w:t>
+        <w:t>bianco</w:t>
       </w:r>
       <w:r>
         <w:rPr>
@@ -10557,31 +10708,39 @@
         <w:pStyle w:val="Default"/>
         <w:rPr>
           <w:rFonts w:asciiTheme="minorHAnsi" w:eastAsiaTheme="minorEastAsia" w:hAnsiTheme="minorHAnsi" w:cstheme="minorBidi"/>
-        </w:rPr>
-      </w:pPr>
-      <w:r>
-        <w:rPr>
-          <w:rFonts w:asciiTheme="minorHAnsi" w:eastAsiaTheme="minorEastAsia" w:hAnsiTheme="minorHAnsi" w:cstheme="minorBidi"/>
-        </w:rPr>
-        <w:br/>
-      </w:r>
+          <w:bCs/>
+        </w:rPr>
+      </w:pPr>
       <w:r>
         <w:rPr>
           <w:rFonts w:asciiTheme="minorHAnsi" w:eastAsiaTheme="minorEastAsia" w:hAnsiTheme="minorHAnsi" w:cstheme="minorBidi"/>
           <w:bCs/>
         </w:rPr>
-        <w:t xml:space="preserve">Il font utilizzato all’interno dell’applicazione è </w:t>
-      </w:r>
-      <w:proofErr w:type="spellStart"/>
+        <w:t xml:space="preserve">Il </w:t>
+      </w:r>
       <w:r>
         <w:rPr>
           <w:rFonts w:asciiTheme="minorHAnsi" w:eastAsiaTheme="minorEastAsia" w:hAnsiTheme="minorHAnsi" w:cstheme="minorBidi"/>
           <w:b/>
           <w:bCs/>
         </w:rPr>
+        <w:t xml:space="preserve">font </w:t>
+      </w:r>
+      <w:r>
+        <w:rPr>
+          <w:rFonts w:asciiTheme="minorHAnsi" w:eastAsiaTheme="minorEastAsia" w:hAnsiTheme="minorHAnsi" w:cstheme="minorBidi"/>
+          <w:bCs/>
+        </w:rPr>
+        <w:t xml:space="preserve">utilizzato all’interno dell’applicazione è </w:t>
+      </w:r>
+      <w:r>
+        <w:rPr>
+          <w:rFonts w:asciiTheme="minorHAnsi" w:eastAsiaTheme="minorEastAsia" w:hAnsiTheme="minorHAnsi" w:cstheme="minorBidi"/>
+          <w:b/>
+          <w:bCs/>
+        </w:rPr>
         <w:t>Roboto</w:t>
       </w:r>
-      <w:proofErr w:type="spellEnd"/>
       <w:r>
         <w:rPr>
           <w:rFonts w:asciiTheme="minorHAnsi" w:eastAsiaTheme="minorEastAsia" w:hAnsiTheme="minorHAnsi" w:cstheme="minorBidi"/>
@@ -10598,94 +10757,50 @@
         <w:rPr>
           <w:rFonts w:asciiTheme="minorHAnsi" w:eastAsiaTheme="minorEastAsia" w:hAnsiTheme="minorHAnsi" w:cstheme="minorBidi"/>
         </w:rPr>
-        <w:t>famiglia di caratteri tipografici sans-</w:t>
-      </w:r>
-      <w:proofErr w:type="spellStart"/>
+        <w:t xml:space="preserve">famiglia di caratteri tipografici sans-serif neo-grotteschi sviluppata da Google </w:t>
+      </w:r>
       <w:r>
         <w:rPr>
           <w:rFonts w:asciiTheme="minorHAnsi" w:eastAsiaTheme="minorEastAsia" w:hAnsiTheme="minorHAnsi" w:cstheme="minorBidi"/>
         </w:rPr>
-        <w:t>serif</w:t>
-      </w:r>
-      <w:proofErr w:type="spellEnd"/>
+        <w:t>com</w:t>
+      </w:r>
       <w:r>
         <w:rPr>
           <w:rFonts w:asciiTheme="minorHAnsi" w:eastAsiaTheme="minorEastAsia" w:hAnsiTheme="minorHAnsi" w:cstheme="minorBidi"/>
         </w:rPr>
-        <w:t xml:space="preserve"> neo-grotteschi sviluppata da Google </w:t>
+        <w:t>e font di sistema</w:t>
       </w:r>
       <w:r>
         <w:rPr>
           <w:rFonts w:asciiTheme="minorHAnsi" w:eastAsiaTheme="minorEastAsia" w:hAnsiTheme="minorHAnsi" w:cstheme="minorBidi"/>
         </w:rPr>
-        <w:t>com</w:t>
+        <w:t> per il suo sistema operativo mobile </w:t>
       </w:r>
       <w:r>
         <w:rPr>
           <w:rFonts w:asciiTheme="minorHAnsi" w:eastAsiaTheme="minorEastAsia" w:hAnsiTheme="minorHAnsi" w:cstheme="minorBidi"/>
         </w:rPr>
-        <w:t>e font di sistema</w:t>
+        <w:t>Android</w:t>
       </w:r>
       <w:r>
         <w:rPr>
           <w:rFonts w:asciiTheme="minorHAnsi" w:eastAsiaTheme="minorEastAsia" w:hAnsiTheme="minorHAnsi" w:cstheme="minorBidi"/>
         </w:rPr>
-        <w:t> per il suo sistema operativo mobile </w:t>
+        <w:t>. A</w:t>
       </w:r>
       <w:r>
         <w:rPr>
           <w:rFonts w:asciiTheme="minorHAnsi" w:eastAsiaTheme="minorEastAsia" w:hAnsiTheme="minorHAnsi" w:cstheme="minorBidi"/>
         </w:rPr>
-        <w:t>Android</w:t>
+        <w:t>bbiamo scelto</w:t>
       </w:r>
       <w:r>
         <w:rPr>
           <w:rFonts w:asciiTheme="minorHAnsi" w:eastAsiaTheme="minorEastAsia" w:hAnsiTheme="minorHAnsi" w:cstheme="minorBidi"/>
         </w:rPr>
-        <w:t>. A</w:t>
-      </w:r>
-      <w:r>
-        <w:rPr>
-          <w:rFonts w:asciiTheme="minorHAnsi" w:eastAsiaTheme="minorEastAsia" w:hAnsiTheme="minorHAnsi" w:cstheme="minorBidi"/>
-        </w:rPr>
-        <w:t>bbiamo scelto</w:t>
-      </w:r>
-      <w:r>
-        <w:rPr>
-          <w:rFonts w:asciiTheme="minorHAnsi" w:eastAsiaTheme="minorEastAsia" w:hAnsiTheme="minorHAnsi" w:cstheme="minorBidi"/>
-        </w:rPr>
-        <w:t xml:space="preserve"> </w:t>
-      </w:r>
-      <w:proofErr w:type="spellStart"/>
-      <w:r>
-        <w:rPr>
-          <w:rFonts w:asciiTheme="minorHAnsi" w:eastAsiaTheme="minorEastAsia" w:hAnsiTheme="minorHAnsi" w:cstheme="minorBidi"/>
-        </w:rPr>
-        <w:t>Roboto</w:t>
-      </w:r>
-      <w:proofErr w:type="spellEnd"/>
-      <w:r>
-        <w:rPr>
-          <w:rFonts w:asciiTheme="minorHAnsi" w:eastAsiaTheme="minorEastAsia" w:hAnsiTheme="minorHAnsi" w:cstheme="minorBidi"/>
-        </w:rPr>
-        <w:t xml:space="preserve"> poiché è un font molto facile da leggere ed è tra i più utilizzati nelle applicazioni mobile. </w:t>
-      </w:r>
-    </w:p>
-    <w:p>
-      <w:pPr>
-        <w:pStyle w:val="Default"/>
-        <w:rPr>
-          <w:rFonts w:asciiTheme="minorHAnsi" w:eastAsiaTheme="minorEastAsia" w:hAnsiTheme="minorHAnsi" w:cstheme="minorBidi"/>
-        </w:rPr>
-      </w:pPr>
-    </w:p>
-    <w:p>
-      <w:pPr>
-        <w:pStyle w:val="Default"/>
-        <w:rPr>
-          <w:rFonts w:asciiTheme="minorHAnsi" w:eastAsiaTheme="minorEastAsia" w:hAnsiTheme="minorHAnsi" w:cstheme="minorBidi"/>
-        </w:rPr>
-      </w:pPr>
+        <w:t xml:space="preserve"> Roboto poiché è un font molto facile da leggere ed è tra i più utilizzati nelle applicazioni mobile. </w:t>
+      </w:r>
     </w:p>
     <w:p>
       <w:pPr>
@@ -10699,11 +10814,10 @@
           <w:rFonts w:asciiTheme="minorHAnsi" w:eastAsiaTheme="minorEastAsia" w:hAnsiTheme="minorHAnsi" w:cstheme="minorBidi"/>
           <w:noProof/>
         </w:rPr>
-        <w:lastRenderedPageBreak/>
         <w:drawing>
-          <wp:inline distT="0" distB="0" distL="0" distR="0" wp14:anchorId="3E21A177" wp14:editId="2ED8C4C3">
-            <wp:extent cx="6332220" cy="1543685"/>
-            <wp:effectExtent l="0" t="0" r="0" b="0"/>
+          <wp:inline distT="0" distB="0" distL="0" distR="0" wp14:anchorId="3E21A177" wp14:editId="4BCE1FD7">
+            <wp:extent cx="6685412" cy="1317546"/>
+            <wp:effectExtent l="0" t="0" r="1270" b="0"/>
             <wp:docPr id="25" name="Immagine 25"/>
             <wp:cNvGraphicFramePr>
               <a:graphicFrameLocks xmlns:a="http://schemas.openxmlformats.org/drawingml/2006/main" noChangeAspect="1"/>
@@ -10724,7 +10838,7 @@
                   <pic:spPr>
                     <a:xfrm>
                       <a:off x="0" y="0"/>
-                      <a:ext cx="6332220" cy="1543685"/>
+                      <a:ext cx="6837426" cy="1347505"/>
                     </a:xfrm>
                     <a:prstGeom prst="rect">
                       <a:avLst/>
@@ -10739,93 +10853,13 @@
     </w:p>
     <w:p>
       <w:pPr>
-        <w:jc w:val="both"/>
-        <w:rPr>
-          <w:rFonts w:asciiTheme="minorHAnsi" w:hAnsiTheme="minorHAnsi" w:cstheme="minorHAnsi"/>
-        </w:rPr>
-      </w:pPr>
-    </w:p>
-    <w:p>
-      <w:pPr>
-        <w:jc w:val="both"/>
-        <w:rPr>
-          <w:rFonts w:asciiTheme="minorHAnsi" w:hAnsiTheme="minorHAnsi" w:cstheme="minorHAnsi"/>
-          <w:b/>
-        </w:rPr>
-      </w:pPr>
-    </w:p>
-    <w:p>
-      <w:pPr>
-        <w:jc w:val="both"/>
-        <w:rPr>
-          <w:rFonts w:asciiTheme="minorHAnsi" w:hAnsiTheme="minorHAnsi" w:cstheme="minorHAnsi"/>
-          <w:b/>
-        </w:rPr>
-      </w:pPr>
-    </w:p>
-    <w:p>
-      <w:pPr>
-        <w:jc w:val="both"/>
-        <w:rPr>
-          <w:rFonts w:asciiTheme="minorHAnsi" w:hAnsiTheme="minorHAnsi" w:cstheme="minorHAnsi"/>
-          <w:b/>
-        </w:rPr>
-      </w:pPr>
-    </w:p>
-    <w:p>
-      <w:pPr>
-        <w:jc w:val="both"/>
-        <w:rPr>
-          <w:rFonts w:asciiTheme="minorHAnsi" w:hAnsiTheme="minorHAnsi" w:cstheme="minorHAnsi"/>
-          <w:b/>
-        </w:rPr>
-      </w:pPr>
-    </w:p>
-    <w:p>
-      <w:pPr>
-        <w:jc w:val="both"/>
-        <w:rPr>
-          <w:rFonts w:asciiTheme="minorHAnsi" w:hAnsiTheme="minorHAnsi" w:cstheme="minorHAnsi"/>
-          <w:b/>
-        </w:rPr>
-      </w:pPr>
-    </w:p>
-    <w:p>
-      <w:pPr>
-        <w:jc w:val="both"/>
-        <w:rPr>
-          <w:rFonts w:asciiTheme="minorHAnsi" w:hAnsiTheme="minorHAnsi" w:cstheme="minorHAnsi"/>
-          <w:b/>
-        </w:rPr>
-      </w:pPr>
-    </w:p>
-    <w:p>
-      <w:pPr>
-        <w:jc w:val="both"/>
-        <w:rPr>
-          <w:rFonts w:asciiTheme="minorHAnsi" w:hAnsiTheme="minorHAnsi" w:cstheme="minorHAnsi"/>
-          <w:b/>
-        </w:rPr>
-      </w:pPr>
-    </w:p>
-    <w:p>
-      <w:pPr>
-        <w:jc w:val="both"/>
-        <w:rPr>
-          <w:rFonts w:asciiTheme="minorHAnsi" w:hAnsiTheme="minorHAnsi" w:cstheme="minorHAnsi"/>
-          <w:b/>
-        </w:rPr>
-      </w:pPr>
-    </w:p>
-    <w:p>
-      <w:pPr>
         <w:pStyle w:val="Titolo1"/>
       </w:pPr>
       <w:r>
+        <w:lastRenderedPageBreak/>
         <w:t>Icona</w:t>
       </w:r>
     </w:p>
-    <w:p/>
     <w:p>
       <w:r>
         <w:rPr>
@@ -10836,16 +10870,16 @@
           <w:szCs w:val="56"/>
         </w:rPr>
         <w:drawing>
-          <wp:anchor distT="0" distB="0" distL="114300" distR="114300" simplePos="0" relativeHeight="251704320" behindDoc="0" locked="0" layoutInCell="1" allowOverlap="1" wp14:anchorId="7CB082E6" wp14:editId="71CFBDA0">
+          <wp:anchor distT="0" distB="0" distL="114300" distR="114300" simplePos="0" relativeHeight="251704320" behindDoc="0" locked="0" layoutInCell="1" allowOverlap="1" wp14:anchorId="7CB082E6" wp14:editId="55781498">
             <wp:simplePos x="0" y="0"/>
             <wp:positionH relativeFrom="column">
-              <wp:posOffset>4747955</wp:posOffset>
+              <wp:posOffset>4742180</wp:posOffset>
             </wp:positionH>
             <wp:positionV relativeFrom="paragraph">
-              <wp:posOffset>145200</wp:posOffset>
+              <wp:posOffset>55880</wp:posOffset>
             </wp:positionV>
-            <wp:extent cx="1328420" cy="1925955"/>
-            <wp:effectExtent l="0" t="0" r="5080" b="0"/>
+            <wp:extent cx="1651000" cy="1947545"/>
+            <wp:effectExtent l="0" t="0" r="6350" b="0"/>
             <wp:wrapSquare wrapText="bothSides"/>
             <wp:docPr id="40" name="Immagine 40" descr="Immagine che contiene clipart&#10;&#10;Descrizione generata automaticamente"/>
             <wp:cNvGraphicFramePr>
@@ -10867,7 +10901,7 @@
                   <pic:spPr>
                     <a:xfrm>
                       <a:off x="0" y="0"/>
-                      <a:ext cx="1328420" cy="1925955"/>
+                      <a:ext cx="1651000" cy="1947545"/>
                     </a:xfrm>
                     <a:prstGeom prst="rect">
                       <a:avLst/>
@@ -10876,9 +10910,17 @@
                 </pic:pic>
               </a:graphicData>
             </a:graphic>
+            <wp14:sizeRelH relativeFrom="margin">
+              <wp14:pctWidth>0</wp14:pctWidth>
+            </wp14:sizeRelH>
+            <wp14:sizeRelV relativeFrom="margin">
+              <wp14:pctHeight>0</wp14:pctHeight>
+            </wp14:sizeRelV>
           </wp:anchor>
         </w:drawing>
       </w:r>
+    </w:p>
+    <w:p>
       <w:r>
         <w:t xml:space="preserve">L’icona nasce dalla fusione di due principali funzioni della nostra applicazione: la possibilità di salvare la posizione della propria auto tramite la geolocalizzazione e la possibilità di trovare parcheggi sia nelle vicinanze che in determinate città; l’icona infatti raffigura il perno di locazione, ovvero il simbolo della geolocalizzazione, con all’interno la lettera “P” </w:t>
       </w:r>
@@ -10910,23 +10952,32 @@
       <w:pPr>
         <w:pStyle w:val="Titolo1"/>
       </w:pPr>
+    </w:p>
+    <w:p>
+      <w:pPr>
+        <w:pStyle w:val="Titolo1"/>
+      </w:pPr>
       <w:r>
         <w:t xml:space="preserve">Hi-Fi Wireframes </w:t>
       </w:r>
     </w:p>
+    <w:p/>
     <w:p>
       <w:r>
         <w:t>Abbiamo rappresentato la schermata principale, l’account dell’utente e il parcheggio in dettaglio.</w:t>
       </w:r>
+    </w:p>
+    <w:p/>
+    <w:p>
       <w:r>
         <w:rPr>
           <w:rFonts w:asciiTheme="minorHAnsi" w:hAnsiTheme="minorHAnsi" w:cstheme="minorHAnsi"/>
           <w:b/>
         </w:rPr>
         <w:drawing>
-          <wp:inline distT="0" distB="0" distL="0" distR="0" wp14:anchorId="1147A8DB" wp14:editId="43D5F524">
-            <wp:extent cx="1969200" cy="3834000"/>
-            <wp:effectExtent l="0" t="0" r="0" b="0"/>
+          <wp:inline distT="0" distB="0" distL="0" distR="0" wp14:anchorId="1147A8DB" wp14:editId="76D78162">
+            <wp:extent cx="1900052" cy="3699369"/>
+            <wp:effectExtent l="0" t="0" r="5080" b="0"/>
             <wp:docPr id="4" name="Immagine 4" descr="Immagine che contiene elettronico&#10;&#10;Descrizione generata automaticamente"/>
             <wp:cNvGraphicFramePr>
               <a:graphicFrameLocks xmlns:a="http://schemas.openxmlformats.org/drawingml/2006/main" noChangeAspect="1"/>
@@ -10947,7 +10998,7 @@
                   <pic:spPr>
                     <a:xfrm>
                       <a:off x="0" y="0"/>
-                      <a:ext cx="1969200" cy="3834000"/>
+                      <a:ext cx="1900052" cy="3699369"/>
                     </a:xfrm>
                     <a:prstGeom prst="rect">
                       <a:avLst/>
@@ -10972,9 +11023,9 @@
           <w:b/>
         </w:rPr>
         <w:drawing>
-          <wp:inline distT="0" distB="0" distL="0" distR="0" wp14:anchorId="3E959646" wp14:editId="23AD4F02">
-            <wp:extent cx="1969200" cy="3834000"/>
-            <wp:effectExtent l="0" t="0" r="0" b="0"/>
+          <wp:inline distT="0" distB="0" distL="0" distR="0" wp14:anchorId="3E959646" wp14:editId="0A636A00">
+            <wp:extent cx="1900800" cy="3700800"/>
+            <wp:effectExtent l="0" t="0" r="4445" b="0"/>
             <wp:docPr id="35" name="Immagine 35" descr="Immagine che contiene screenshot&#10;&#10;Descrizione generata automaticamente"/>
             <wp:cNvGraphicFramePr>
               <a:graphicFrameLocks xmlns:a="http://schemas.openxmlformats.org/drawingml/2006/main" noChangeAspect="1"/>
@@ -10995,7 +11046,7 @@
                   <pic:spPr>
                     <a:xfrm>
                       <a:off x="0" y="0"/>
-                      <a:ext cx="1969200" cy="3834000"/>
+                      <a:ext cx="1900800" cy="3700800"/>
                     </a:xfrm>
                     <a:prstGeom prst="rect">
                       <a:avLst/>
@@ -11020,9 +11071,9 @@
           <w:b/>
         </w:rPr>
         <w:drawing>
-          <wp:inline distT="0" distB="0" distL="0" distR="0" wp14:anchorId="1DE074AF" wp14:editId="735A5C9E">
-            <wp:extent cx="1969200" cy="3834000"/>
-            <wp:effectExtent l="0" t="0" r="0" b="0"/>
+          <wp:inline distT="0" distB="0" distL="0" distR="0" wp14:anchorId="1DE074AF" wp14:editId="22679A3B">
+            <wp:extent cx="1900800" cy="3700800"/>
+            <wp:effectExtent l="0" t="0" r="4445" b="0"/>
             <wp:docPr id="27" name="Immagine 27" descr="Immagine che contiene screenshot&#10;&#10;Descrizione generata automaticamente"/>
             <wp:cNvGraphicFramePr>
               <a:graphicFrameLocks xmlns:a="http://schemas.openxmlformats.org/drawingml/2006/main" noChangeAspect="1"/>
@@ -11043,7 +11094,7 @@
                   <pic:spPr>
                     <a:xfrm>
                       <a:off x="0" y="0"/>
-                      <a:ext cx="1969200" cy="3834000"/>
+                      <a:ext cx="1900800" cy="3700800"/>
                     </a:xfrm>
                     <a:prstGeom prst="rect">
                       <a:avLst/>
@@ -13713,7 +13764,6 @@
   <w:style w:type="character" w:default="1" w:styleId="Carpredefinitoparagrafo">
     <w:name w:val="Default Paragraph Font"/>
     <w:uiPriority w:val="1"/>
-    <w:semiHidden/>
     <w:unhideWhenUsed/>
   </w:style>
   <w:style w:type="table" w:default="1" w:styleId="Tabellanormale">
@@ -14346,7 +14396,7 @@
 </file>
 
 <file path=customXml/itemProps1.xml><?xml version="1.0" encoding="utf-8"?>
-<ds:datastoreItem xmlns:ds="http://schemas.openxmlformats.org/officeDocument/2006/customXml" ds:itemID="{194F4EE5-2FC8-4D25-B6B4-D181E3099049}">
+<ds:datastoreItem xmlns:ds="http://schemas.openxmlformats.org/officeDocument/2006/customXml" ds:itemID="{C8F40B55-E4C3-42AF-BDE7-33C44E9C1489}">
   <ds:schemaRefs>
     <ds:schemaRef ds:uri="http://schemas.openxmlformats.org/officeDocument/2006/bibliography"/>
   </ds:schemaRefs>

</xml_diff>